<commit_message>
Added Functional requirements to SRS.
</commit_message>
<xml_diff>
--- a/SRS v0_5.docx
+++ b/SRS v0_5.docx
@@ -1503,6 +1503,7 @@
           <w:sz w:val="36"/>
           <w:szCs w:val="36"/>
         </w:rPr>
+        <w:lastRenderedPageBreak/>
         <w:t>2.2</w:t>
       </w:r>
       <w:r>
@@ -1658,6 +1659,7 @@
           <w:sz w:val="36"/>
           <w:szCs w:val="36"/>
         </w:rPr>
+        <w:lastRenderedPageBreak/>
         <w:t>2.3</w:t>
       </w:r>
       <w:r>
@@ -2372,15 +2374,7 @@
           <w:sz w:val="28"/>
           <w:szCs w:val="28"/>
         </w:rPr>
-        <w:t xml:space="preserve"> </w:t>
-      </w:r>
-      <w:r>
-        <w:rPr>
-          <w:rFonts w:ascii="Baskerville Old Face" w:hAnsi="Baskerville Old Face"/>
-          <w:sz w:val="28"/>
-          <w:szCs w:val="28"/>
-        </w:rPr>
-        <w:t>Login to the facility booking system</w:t>
+        <w:t xml:space="preserve"> Login to the facility booking system</w:t>
       </w:r>
     </w:p>
     <w:p>
@@ -2480,31 +2474,7 @@
           <w:sz w:val="28"/>
           <w:szCs w:val="28"/>
         </w:rPr>
-        <w:t>3.1.1.</w:t>
-      </w:r>
-      <w:r>
-        <w:rPr>
-          <w:rFonts w:ascii="Baskerville Old Face" w:hAnsi="Baskerville Old Face"/>
-          <w:sz w:val="28"/>
-          <w:szCs w:val="28"/>
-        </w:rPr>
-        <w:t>2</w:t>
-      </w:r>
-      <w:r>
-        <w:rPr>
-          <w:rFonts w:ascii="Baskerville Old Face" w:hAnsi="Baskerville Old Face"/>
-          <w:sz w:val="28"/>
-          <w:szCs w:val="28"/>
-        </w:rPr>
-        <w:t xml:space="preserve"> Functional requirement 1.</w:t>
-      </w:r>
-      <w:r>
-        <w:rPr>
-          <w:rFonts w:ascii="Baskerville Old Face" w:hAnsi="Baskerville Old Face"/>
-          <w:sz w:val="28"/>
-          <w:szCs w:val="28"/>
-        </w:rPr>
-        <w:t>2</w:t>
+        <w:t>3.1.1.2 Functional requirement 1.2</w:t>
       </w:r>
     </w:p>
     <w:p>
@@ -2667,31 +2637,7 @@
           <w:sz w:val="28"/>
           <w:szCs w:val="28"/>
         </w:rPr>
-        <w:t>3.1.1.</w:t>
-      </w:r>
-      <w:r>
-        <w:rPr>
-          <w:rFonts w:ascii="Baskerville Old Face" w:hAnsi="Baskerville Old Face"/>
-          <w:sz w:val="28"/>
-          <w:szCs w:val="28"/>
-        </w:rPr>
-        <w:t>3</w:t>
-      </w:r>
-      <w:r>
-        <w:rPr>
-          <w:rFonts w:ascii="Baskerville Old Face" w:hAnsi="Baskerville Old Face"/>
-          <w:sz w:val="28"/>
-          <w:szCs w:val="28"/>
-        </w:rPr>
-        <w:t xml:space="preserve"> Functional requirement 1.</w:t>
-      </w:r>
-      <w:r>
-        <w:rPr>
-          <w:rFonts w:ascii="Baskerville Old Face" w:hAnsi="Baskerville Old Face"/>
-          <w:sz w:val="28"/>
-          <w:szCs w:val="28"/>
-        </w:rPr>
-        <w:t>3</w:t>
+        <w:t>3.1.1.3 Functional requirement 1.3</w:t>
       </w:r>
     </w:p>
     <w:p>
@@ -2893,31 +2839,8 @@
           <w:sz w:val="28"/>
           <w:szCs w:val="28"/>
         </w:rPr>
-        <w:t>3.1.1.</w:t>
-      </w:r>
-      <w:r>
-        <w:rPr>
-          <w:rFonts w:ascii="Baskerville Old Face" w:hAnsi="Baskerville Old Face"/>
-          <w:sz w:val="28"/>
-          <w:szCs w:val="28"/>
-        </w:rPr>
-        <w:t>4</w:t>
-      </w:r>
-      <w:r>
-        <w:rPr>
-          <w:rFonts w:ascii="Baskerville Old Face" w:hAnsi="Baskerville Old Face"/>
-          <w:sz w:val="28"/>
-          <w:szCs w:val="28"/>
-        </w:rPr>
-        <w:t xml:space="preserve"> Functional requirement 1.</w:t>
-      </w:r>
-      <w:r>
-        <w:rPr>
-          <w:rFonts w:ascii="Baskerville Old Face" w:hAnsi="Baskerville Old Face"/>
-          <w:sz w:val="28"/>
-          <w:szCs w:val="28"/>
-        </w:rPr>
-        <w:t>4</w:t>
+        <w:lastRenderedPageBreak/>
+        <w:t>3.1.1.4 Functional requirement 1.4</w:t>
       </w:r>
     </w:p>
     <w:p>
@@ -3064,31 +2987,7 @@
           <w:sz w:val="28"/>
           <w:szCs w:val="28"/>
         </w:rPr>
-        <w:t>3.1.1.</w:t>
-      </w:r>
-      <w:r>
-        <w:rPr>
-          <w:rFonts w:ascii="Baskerville Old Face" w:hAnsi="Baskerville Old Face"/>
-          <w:sz w:val="28"/>
-          <w:szCs w:val="28"/>
-        </w:rPr>
-        <w:t>5</w:t>
-      </w:r>
-      <w:r>
-        <w:rPr>
-          <w:rFonts w:ascii="Baskerville Old Face" w:hAnsi="Baskerville Old Face"/>
-          <w:sz w:val="28"/>
-          <w:szCs w:val="28"/>
-        </w:rPr>
-        <w:t xml:space="preserve"> Functional requirement 1.</w:t>
-      </w:r>
-      <w:r>
-        <w:rPr>
-          <w:rFonts w:ascii="Baskerville Old Face" w:hAnsi="Baskerville Old Face"/>
-          <w:sz w:val="28"/>
-          <w:szCs w:val="28"/>
-        </w:rPr>
-        <w:t>5</w:t>
+        <w:t>3.1.1.5 Functional requirement 1.5</w:t>
       </w:r>
     </w:p>
     <w:p>
@@ -3261,89 +3160,25 @@
           <w:sz w:val="32"/>
           <w:szCs w:val="36"/>
         </w:rPr>
-        <w:t>3.1.2</w:t>
-      </w:r>
-      <w:r>
-        <w:rPr>
-          <w:rFonts w:ascii="Baskerville Old Face" w:hAnsi="Baskerville Old Face"/>
-          <w:sz w:val="32"/>
-          <w:szCs w:val="36"/>
-        </w:rPr>
-        <w:t xml:space="preserve"> User Class </w:t>
-      </w:r>
-      <w:r>
-        <w:rPr>
-          <w:rFonts w:ascii="Baskerville Old Face" w:hAnsi="Baskerville Old Face"/>
-          <w:sz w:val="32"/>
-          <w:szCs w:val="36"/>
-        </w:rPr>
-        <w:t>2</w:t>
-      </w:r>
-      <w:r>
-        <w:rPr>
-          <w:rFonts w:ascii="Baskerville Old Face" w:hAnsi="Baskerville Old Face"/>
-          <w:sz w:val="32"/>
-          <w:szCs w:val="36"/>
-        </w:rPr>
-        <w:t xml:space="preserve"> – </w:t>
-      </w:r>
-      <w:r>
-        <w:rPr>
-          <w:rFonts w:ascii="Baskerville Old Face" w:hAnsi="Baskerville Old Face"/>
-          <w:sz w:val="32"/>
-          <w:szCs w:val="36"/>
-        </w:rPr>
-        <w:t>Club manager</w:t>
-      </w:r>
-    </w:p>
-    <w:p>
-      <w:pPr>
-        <w:ind w:left="720"/>
-        <w:rPr>
-          <w:rFonts w:ascii="Baskerville Old Face" w:hAnsi="Baskerville Old Face"/>
-          <w:sz w:val="28"/>
-          <w:szCs w:val="28"/>
-        </w:rPr>
-      </w:pPr>
-      <w:r>
-        <w:rPr>
-          <w:rFonts w:ascii="Baskerville Old Face" w:hAnsi="Baskerville Old Face"/>
-          <w:sz w:val="28"/>
-          <w:szCs w:val="28"/>
-        </w:rPr>
-        <w:t>3</w:t>
-      </w:r>
-      <w:r>
-        <w:rPr>
-          <w:rFonts w:ascii="Baskerville Old Face" w:hAnsi="Baskerville Old Face"/>
-          <w:sz w:val="28"/>
-          <w:szCs w:val="28"/>
-        </w:rPr>
-        <w:t>.1.2</w:t>
-      </w:r>
-      <w:r>
-        <w:rPr>
-          <w:rFonts w:ascii="Baskerville Old Face" w:hAnsi="Baskerville Old Face"/>
-          <w:sz w:val="28"/>
-          <w:szCs w:val="28"/>
-        </w:rPr>
-        <w:t>.1 Fu</w:t>
-      </w:r>
-      <w:r>
-        <w:rPr>
-          <w:rFonts w:ascii="Baskerville Old Face" w:hAnsi="Baskerville Old Face"/>
-          <w:sz w:val="28"/>
-          <w:szCs w:val="28"/>
-        </w:rPr>
-        <w:t>nctional requirement 2</w:t>
-      </w:r>
-      <w:r>
-        <w:rPr>
-          <w:rFonts w:ascii="Baskerville Old Face" w:hAnsi="Baskerville Old Face"/>
-          <w:sz w:val="28"/>
-          <w:szCs w:val="28"/>
-        </w:rPr>
-        <w:t>.1</w:t>
+        <w:t>3.1.2 User Class 2 – Club manager</w:t>
+      </w:r>
+    </w:p>
+    <w:p>
+      <w:pPr>
+        <w:ind w:left="720"/>
+        <w:rPr>
+          <w:rFonts w:ascii="Baskerville Old Face" w:hAnsi="Baskerville Old Face"/>
+          <w:sz w:val="28"/>
+          <w:szCs w:val="28"/>
+        </w:rPr>
+      </w:pPr>
+      <w:r>
+        <w:rPr>
+          <w:rFonts w:ascii="Baskerville Old Face" w:hAnsi="Baskerville Old Face"/>
+          <w:sz w:val="28"/>
+          <w:szCs w:val="28"/>
+        </w:rPr>
+        <w:t>3.1.2.1 Functional requirement 2.1</w:t>
       </w:r>
     </w:p>
     <w:p>
@@ -3469,31 +3304,7 @@
           <w:sz w:val="28"/>
           <w:szCs w:val="28"/>
         </w:rPr>
-        <w:t>3.1.2.</w:t>
-      </w:r>
-      <w:r>
-        <w:rPr>
-          <w:rFonts w:ascii="Baskerville Old Face" w:hAnsi="Baskerville Old Face"/>
-          <w:sz w:val="28"/>
-          <w:szCs w:val="28"/>
-        </w:rPr>
-        <w:t>2</w:t>
-      </w:r>
-      <w:r>
-        <w:rPr>
-          <w:rFonts w:ascii="Baskerville Old Face" w:hAnsi="Baskerville Old Face"/>
-          <w:sz w:val="28"/>
-          <w:szCs w:val="28"/>
-        </w:rPr>
-        <w:t xml:space="preserve"> Functional requirement 2.</w:t>
-      </w:r>
-      <w:r>
-        <w:rPr>
-          <w:rFonts w:ascii="Baskerville Old Face" w:hAnsi="Baskerville Old Face"/>
-          <w:sz w:val="28"/>
-          <w:szCs w:val="28"/>
-        </w:rPr>
-        <w:t>2</w:t>
+        <w:t>3.1.2.2 Functional requirement 2.2</w:t>
       </w:r>
     </w:p>
     <w:p>
@@ -3567,8 +3378,6 @@
           <w:szCs w:val="28"/>
         </w:rPr>
       </w:pPr>
-      <w:bookmarkStart w:id="0" w:name="_GoBack"/>
-      <w:bookmarkEnd w:id="0"/>
     </w:p>
     <w:p>
       <w:pPr>
@@ -3591,6 +3400,7 @@
           <w:sz w:val="28"/>
           <w:szCs w:val="28"/>
         </w:rPr>
+        <w:lastRenderedPageBreak/>
         <w:t xml:space="preserve">Scenario: Add a new </w:t>
       </w:r>
       <w:r>
@@ -3948,6 +3758,16 @@
         </w:rPr>
         <w:t>Given the administrator is logged in, when the administrator sets the charging rate for the facility, the recent charging rate should be updated in the list of facilities.</w:t>
       </w:r>
+      <w:r>
+        <w:rPr>
+          <w:rFonts w:ascii="Baskerville Old Face" w:hAnsi="Baskerville Old Face"/>
+          <w:sz w:val="28"/>
+          <w:szCs w:val="28"/>
+        </w:rPr>
+        <w:t xml:space="preserve"> </w:t>
+      </w:r>
+      <w:bookmarkStart w:id="0" w:name="_GoBack"/>
+      <w:bookmarkEnd w:id="0"/>
     </w:p>
     <w:p>
       <w:pPr>
@@ -4313,6 +4133,7 @@
           <w:sz w:val="28"/>
           <w:szCs w:val="28"/>
         </w:rPr>
+        <w:lastRenderedPageBreak/>
         <w:t>DESC:</w:t>
       </w:r>
     </w:p>

</xml_diff>

<commit_message>
Changes made to srs
SRS changes
</commit_message>
<xml_diff>
--- a/SRS v0_5.docx
+++ b/SRS v0_5.docx
@@ -1,6 +1,6 @@
 
 <file path=word/document.xml><?xml version="1.0" encoding="utf-8"?>
-<w:document xmlns:wpc="http://schemas.microsoft.com/office/word/2010/wordprocessingCanvas" xmlns:mc="http://schemas.openxmlformats.org/markup-compatibility/2006" xmlns:o="urn:schemas-microsoft-com:office:office" xmlns:r="http://schemas.openxmlformats.org/officeDocument/2006/relationships" xmlns:m="http://schemas.openxmlformats.org/officeDocument/2006/math" xmlns:v="urn:schemas-microsoft-com:vml" xmlns:wp14="http://schemas.microsoft.com/office/word/2010/wordprocessingDrawing" xmlns:wp="http://schemas.openxmlformats.org/drawingml/2006/wordprocessingDrawing" xmlns:w10="urn:schemas-microsoft-com:office:word" xmlns:w="http://schemas.openxmlformats.org/wordprocessingml/2006/main" xmlns:w14="http://schemas.microsoft.com/office/word/2010/wordml" xmlns:w15="http://schemas.microsoft.com/office/word/2012/wordml" xmlns:wpg="http://schemas.microsoft.com/office/word/2010/wordprocessingGroup" xmlns:wpi="http://schemas.microsoft.com/office/word/2010/wordprocessingInk" xmlns:wne="http://schemas.microsoft.com/office/word/2006/wordml" xmlns:wps="http://schemas.microsoft.com/office/word/2010/wordprocessingShape" mc:Ignorable="w14 w15 wp14">
+<w:document xmlns:wpc="http://schemas.microsoft.com/office/word/2010/wordprocessingCanvas" xmlns:cx="http://schemas.microsoft.com/office/drawing/2014/chartex" xmlns:cx1="http://schemas.microsoft.com/office/drawing/2015/9/8/chartex" xmlns:cx2="http://schemas.microsoft.com/office/drawing/2015/10/21/chartex" xmlns:cx3="http://schemas.microsoft.com/office/drawing/2016/5/9/chartex" xmlns:cx4="http://schemas.microsoft.com/office/drawing/2016/5/10/chartex" xmlns:cx5="http://schemas.microsoft.com/office/drawing/2016/5/11/chartex" xmlns:cx6="http://schemas.microsoft.com/office/drawing/2016/5/12/chartex" xmlns:cx7="http://schemas.microsoft.com/office/drawing/2016/5/13/chartex" xmlns:cx8="http://schemas.microsoft.com/office/drawing/2016/5/14/chartex" xmlns:mc="http://schemas.openxmlformats.org/markup-compatibility/2006" xmlns:aink="http://schemas.microsoft.com/office/drawing/2016/ink" xmlns:am3d="http://schemas.microsoft.com/office/drawing/2017/model3d" xmlns:o="urn:schemas-microsoft-com:office:office" xmlns:r="http://schemas.openxmlformats.org/officeDocument/2006/relationships" xmlns:m="http://schemas.openxmlformats.org/officeDocument/2006/math" xmlns:v="urn:schemas-microsoft-com:vml" xmlns:wp14="http://schemas.microsoft.com/office/word/2010/wordprocessingDrawing" xmlns:wp="http://schemas.openxmlformats.org/drawingml/2006/wordprocessingDrawing" xmlns:w10="urn:schemas-microsoft-com:office:word" xmlns:w="http://schemas.openxmlformats.org/wordprocessingml/2006/main" xmlns:w14="http://schemas.microsoft.com/office/word/2010/wordml" xmlns:w15="http://schemas.microsoft.com/office/word/2012/wordml" xmlns:w16cid="http://schemas.microsoft.com/office/word/2016/wordml/cid" xmlns:w16se="http://schemas.microsoft.com/office/word/2015/wordml/symex" xmlns:wpg="http://schemas.microsoft.com/office/word/2010/wordprocessingGroup" xmlns:wpi="http://schemas.microsoft.com/office/word/2010/wordprocessingInk" xmlns:wne="http://schemas.microsoft.com/office/word/2006/wordml" xmlns:wps="http://schemas.microsoft.com/office/word/2010/wordprocessingShape" mc:Ignorable="w14 w15 w16se w16cid wp14">
   <w:body>
     <w:p>
       <w:pPr>
@@ -2251,6 +2251,7 @@
           <w:u w:val="single"/>
         </w:rPr>
       </w:pPr>
+      <w:bookmarkStart w:id="0" w:name="_Hlk490477436"/>
       <w:r>
         <w:rPr>
           <w:rFonts w:ascii="Baskerville Old Face" w:hAnsi="Baskerville Old Face"/>
@@ -2268,6 +2269,7 @@
         <w:t>.1 User Class 1 – Club member</w:t>
       </w:r>
     </w:p>
+    <w:bookmarkEnd w:id="0"/>
     <w:p>
       <w:pPr>
         <w:ind w:left="720"/>
@@ -3766,8 +3768,6 @@
         </w:rPr>
         <w:t xml:space="preserve"> </w:t>
       </w:r>
-      <w:bookmarkStart w:id="0" w:name="_GoBack"/>
-      <w:bookmarkEnd w:id="0"/>
     </w:p>
     <w:p>
       <w:pPr>
@@ -3825,6 +3825,24 @@
           <w:u w:val="single"/>
         </w:rPr>
       </w:pPr>
+      <w:r>
+        <w:rPr>
+          <w:rFonts w:ascii="Baskerville Old Face" w:hAnsi="Baskerville Old Face"/>
+          <w:sz w:val="36"/>
+          <w:szCs w:val="36"/>
+          <w:u w:val="single"/>
+        </w:rPr>
+        <w:t>3.2</w:t>
+      </w:r>
+      <w:r>
+        <w:rPr>
+          <w:rFonts w:ascii="Baskerville Old Face" w:hAnsi="Baskerville Old Face"/>
+          <w:sz w:val="36"/>
+          <w:szCs w:val="36"/>
+          <w:u w:val="single"/>
+        </w:rPr>
+        <w:t>.1 User Class 1 – Club member</w:t>
+      </w:r>
     </w:p>
     <w:p>
       <w:pPr>
@@ -3880,6 +3898,14 @@
         </w:rPr>
         <w:t>TITLE:</w:t>
       </w:r>
+      <w:r>
+        <w:rPr>
+          <w:rFonts w:ascii="Baskerville Old Face" w:hAnsi="Baskerville Old Face"/>
+          <w:sz w:val="28"/>
+          <w:szCs w:val="28"/>
+        </w:rPr>
+        <w:t xml:space="preserve"> Age Restricted Facilities</w:t>
+      </w:r>
     </w:p>
     <w:p>
       <w:pPr>
@@ -3901,421 +3927,523 @@
         </w:rPr>
         <w:t>DESC:</w:t>
       </w:r>
-    </w:p>
-    <w:p>
-      <w:pPr>
-        <w:ind w:left="720"/>
-        <w:rPr>
-          <w:rFonts w:ascii="Baskerville Old Face" w:hAnsi="Baskerville Old Face"/>
-          <w:sz w:val="28"/>
-          <w:szCs w:val="28"/>
-        </w:rPr>
-      </w:pPr>
-    </w:p>
-    <w:p>
-      <w:pPr>
-        <w:ind w:left="720"/>
-        <w:rPr>
-          <w:rFonts w:ascii="Baskerville Old Face" w:hAnsi="Baskerville Old Face"/>
-          <w:sz w:val="28"/>
-          <w:szCs w:val="28"/>
-        </w:rPr>
-      </w:pPr>
-      <w:r>
-        <w:rPr>
-          <w:rFonts w:ascii="Baskerville Old Face" w:hAnsi="Baskerville Old Face"/>
-          <w:sz w:val="28"/>
-          <w:szCs w:val="28"/>
-        </w:rPr>
-        <w:t>NFR002</w:t>
-      </w:r>
-      <w:r>
-        <w:rPr>
-          <w:rFonts w:ascii="Baskerville Old Face" w:hAnsi="Baskerville Old Face"/>
-          <w:sz w:val="28"/>
-          <w:szCs w:val="28"/>
-        </w:rPr>
-        <w:t>:</w:t>
-      </w:r>
-    </w:p>
-    <w:p>
-      <w:pPr>
-        <w:tabs>
-          <w:tab w:val="left" w:pos="2115"/>
-        </w:tabs>
-        <w:ind w:left="720"/>
-        <w:rPr>
-          <w:rFonts w:ascii="Baskerville Old Face" w:hAnsi="Baskerville Old Face"/>
-          <w:sz w:val="28"/>
-          <w:szCs w:val="28"/>
-        </w:rPr>
-      </w:pPr>
-      <w:r>
-        <w:rPr>
-          <w:rFonts w:ascii="Baskerville Old Face" w:hAnsi="Baskerville Old Face"/>
-          <w:sz w:val="28"/>
-          <w:szCs w:val="28"/>
-        </w:rPr>
-        <w:t>TITLE:</w:t>
-      </w:r>
-    </w:p>
-    <w:p>
-      <w:pPr>
-        <w:tabs>
-          <w:tab w:val="left" w:pos="2115"/>
-        </w:tabs>
-        <w:ind w:left="720"/>
-        <w:rPr>
-          <w:rFonts w:ascii="Baskerville Old Face" w:hAnsi="Baskerville Old Face"/>
-          <w:sz w:val="28"/>
-          <w:szCs w:val="28"/>
-        </w:rPr>
-      </w:pPr>
-      <w:r>
-        <w:rPr>
-          <w:rFonts w:ascii="Baskerville Old Face" w:hAnsi="Baskerville Old Face"/>
-          <w:sz w:val="28"/>
-          <w:szCs w:val="28"/>
-        </w:rPr>
-        <w:t>DESC:</w:t>
-      </w:r>
-    </w:p>
-    <w:p>
-      <w:pPr>
-        <w:ind w:left="720"/>
-        <w:rPr>
-          <w:rFonts w:ascii="Baskerville Old Face" w:hAnsi="Baskerville Old Face"/>
-          <w:sz w:val="28"/>
-          <w:szCs w:val="28"/>
-        </w:rPr>
-      </w:pPr>
-    </w:p>
-    <w:p>
-      <w:pPr>
-        <w:ind w:left="720"/>
-        <w:rPr>
-          <w:rFonts w:ascii="Baskerville Old Face" w:hAnsi="Baskerville Old Face"/>
-          <w:sz w:val="28"/>
-          <w:szCs w:val="28"/>
-        </w:rPr>
-      </w:pPr>
-      <w:r>
-        <w:rPr>
-          <w:rFonts w:ascii="Baskerville Old Face" w:hAnsi="Baskerville Old Face"/>
-          <w:sz w:val="28"/>
-          <w:szCs w:val="28"/>
-        </w:rPr>
-        <w:t>NFR003</w:t>
-      </w:r>
-      <w:r>
-        <w:rPr>
-          <w:rFonts w:ascii="Baskerville Old Face" w:hAnsi="Baskerville Old Face"/>
-          <w:sz w:val="28"/>
-          <w:szCs w:val="28"/>
-        </w:rPr>
-        <w:t>:</w:t>
-      </w:r>
-    </w:p>
-    <w:p>
-      <w:pPr>
-        <w:tabs>
-          <w:tab w:val="left" w:pos="2115"/>
-        </w:tabs>
-        <w:ind w:left="720"/>
-        <w:rPr>
-          <w:rFonts w:ascii="Baskerville Old Face" w:hAnsi="Baskerville Old Face"/>
-          <w:sz w:val="28"/>
-          <w:szCs w:val="28"/>
-        </w:rPr>
-      </w:pPr>
-      <w:r>
-        <w:rPr>
-          <w:rFonts w:ascii="Baskerville Old Face" w:hAnsi="Baskerville Old Face"/>
-          <w:sz w:val="28"/>
-          <w:szCs w:val="28"/>
-        </w:rPr>
-        <w:t>TITLE:</w:t>
-      </w:r>
-    </w:p>
-    <w:p>
-      <w:pPr>
-        <w:tabs>
-          <w:tab w:val="left" w:pos="2115"/>
-        </w:tabs>
-        <w:ind w:left="720"/>
-        <w:rPr>
-          <w:rFonts w:ascii="Baskerville Old Face" w:hAnsi="Baskerville Old Face"/>
-          <w:sz w:val="28"/>
-          <w:szCs w:val="28"/>
-        </w:rPr>
-      </w:pPr>
-      <w:r>
-        <w:rPr>
-          <w:rFonts w:ascii="Baskerville Old Face" w:hAnsi="Baskerville Old Face"/>
-          <w:sz w:val="28"/>
-          <w:szCs w:val="28"/>
-        </w:rPr>
-        <w:t>DESC:</w:t>
-      </w:r>
-    </w:p>
-    <w:p>
-      <w:pPr>
-        <w:ind w:left="720"/>
-        <w:rPr>
-          <w:rFonts w:ascii="Baskerville Old Face" w:hAnsi="Baskerville Old Face"/>
-          <w:sz w:val="28"/>
-          <w:szCs w:val="28"/>
-        </w:rPr>
-      </w:pPr>
-    </w:p>
-    <w:p>
-      <w:pPr>
-        <w:ind w:left="720"/>
-        <w:rPr>
-          <w:rFonts w:ascii="Baskerville Old Face" w:hAnsi="Baskerville Old Face"/>
-          <w:sz w:val="28"/>
-          <w:szCs w:val="28"/>
-        </w:rPr>
-      </w:pPr>
-      <w:r>
-        <w:rPr>
-          <w:rFonts w:ascii="Baskerville Old Face" w:hAnsi="Baskerville Old Face"/>
-          <w:sz w:val="28"/>
-          <w:szCs w:val="28"/>
-        </w:rPr>
-        <w:t>NFR004</w:t>
-      </w:r>
-      <w:r>
-        <w:rPr>
-          <w:rFonts w:ascii="Baskerville Old Face" w:hAnsi="Baskerville Old Face"/>
-          <w:sz w:val="28"/>
-          <w:szCs w:val="28"/>
-        </w:rPr>
-        <w:t>:</w:t>
-      </w:r>
-    </w:p>
-    <w:p>
-      <w:pPr>
-        <w:tabs>
-          <w:tab w:val="left" w:pos="2115"/>
-        </w:tabs>
-        <w:ind w:left="720"/>
-        <w:rPr>
-          <w:rFonts w:ascii="Baskerville Old Face" w:hAnsi="Baskerville Old Face"/>
-          <w:sz w:val="28"/>
-          <w:szCs w:val="28"/>
-        </w:rPr>
-      </w:pPr>
-      <w:r>
-        <w:rPr>
-          <w:rFonts w:ascii="Baskerville Old Face" w:hAnsi="Baskerville Old Face"/>
-          <w:sz w:val="28"/>
-          <w:szCs w:val="28"/>
-        </w:rPr>
-        <w:t>TITLE:</w:t>
-      </w:r>
-    </w:p>
-    <w:p>
-      <w:pPr>
-        <w:tabs>
-          <w:tab w:val="left" w:pos="2115"/>
-        </w:tabs>
-        <w:ind w:left="720"/>
-        <w:rPr>
-          <w:rFonts w:ascii="Baskerville Old Face" w:hAnsi="Baskerville Old Face"/>
-          <w:sz w:val="28"/>
-          <w:szCs w:val="28"/>
-        </w:rPr>
-      </w:pPr>
-      <w:r>
-        <w:rPr>
-          <w:rFonts w:ascii="Baskerville Old Face" w:hAnsi="Baskerville Old Face"/>
-          <w:sz w:val="28"/>
-          <w:szCs w:val="28"/>
-        </w:rPr>
-        <w:lastRenderedPageBreak/>
-        <w:t>DESC:</w:t>
-      </w:r>
-    </w:p>
-    <w:p>
-      <w:pPr>
-        <w:ind w:left="720"/>
-        <w:rPr>
-          <w:rFonts w:ascii="Baskerville Old Face" w:hAnsi="Baskerville Old Face"/>
-          <w:sz w:val="28"/>
-          <w:szCs w:val="28"/>
-        </w:rPr>
-      </w:pPr>
-    </w:p>
-    <w:p>
-      <w:pPr>
-        <w:ind w:left="720"/>
-        <w:rPr>
-          <w:rFonts w:ascii="Baskerville Old Face" w:hAnsi="Baskerville Old Face"/>
-          <w:sz w:val="28"/>
-          <w:szCs w:val="28"/>
-        </w:rPr>
-      </w:pPr>
-    </w:p>
-    <w:p>
-      <w:pPr>
-        <w:ind w:left="720"/>
-        <w:rPr>
-          <w:rFonts w:ascii="Baskerville Old Face" w:hAnsi="Baskerville Old Face"/>
-          <w:sz w:val="28"/>
-          <w:szCs w:val="28"/>
-        </w:rPr>
-      </w:pPr>
-    </w:p>
-    <w:p>
-      <w:pPr>
-        <w:ind w:left="720"/>
-        <w:rPr>
-          <w:rFonts w:ascii="Baskerville Old Face" w:hAnsi="Baskerville Old Face"/>
-          <w:sz w:val="28"/>
-          <w:szCs w:val="28"/>
-        </w:rPr>
-      </w:pPr>
-      <w:r>
-        <w:rPr>
-          <w:rFonts w:ascii="Baskerville Old Face" w:hAnsi="Baskerville Old Face"/>
-          <w:sz w:val="28"/>
-          <w:szCs w:val="28"/>
-        </w:rPr>
-        <w:t>NFR005</w:t>
-      </w:r>
-      <w:r>
-        <w:rPr>
-          <w:rFonts w:ascii="Baskerville Old Face" w:hAnsi="Baskerville Old Face"/>
-          <w:sz w:val="28"/>
-          <w:szCs w:val="28"/>
-        </w:rPr>
-        <w:t>:</w:t>
-      </w:r>
-    </w:p>
-    <w:p>
-      <w:pPr>
-        <w:tabs>
-          <w:tab w:val="left" w:pos="2115"/>
-        </w:tabs>
-        <w:ind w:left="720"/>
-        <w:rPr>
-          <w:rFonts w:ascii="Baskerville Old Face" w:hAnsi="Baskerville Old Face"/>
-          <w:sz w:val="28"/>
-          <w:szCs w:val="28"/>
-        </w:rPr>
-      </w:pPr>
-      <w:r>
-        <w:rPr>
-          <w:rFonts w:ascii="Baskerville Old Face" w:hAnsi="Baskerville Old Face"/>
-          <w:sz w:val="28"/>
-          <w:szCs w:val="28"/>
-        </w:rPr>
-        <w:t>TITLE:</w:t>
-      </w:r>
-    </w:p>
-    <w:p>
-      <w:pPr>
-        <w:tabs>
-          <w:tab w:val="left" w:pos="2115"/>
-        </w:tabs>
-        <w:ind w:left="720"/>
-        <w:rPr>
-          <w:rFonts w:ascii="Baskerville Old Face" w:hAnsi="Baskerville Old Face"/>
-          <w:sz w:val="28"/>
-          <w:szCs w:val="28"/>
-        </w:rPr>
-      </w:pPr>
-      <w:r>
-        <w:rPr>
-          <w:rFonts w:ascii="Baskerville Old Face" w:hAnsi="Baskerville Old Face"/>
-          <w:sz w:val="28"/>
-          <w:szCs w:val="28"/>
-        </w:rPr>
-        <w:t>DESC:</w:t>
-      </w:r>
-    </w:p>
-    <w:p>
-      <w:pPr>
-        <w:ind w:left="720"/>
-        <w:rPr>
-          <w:rFonts w:ascii="Baskerville Old Face" w:hAnsi="Baskerville Old Face"/>
-          <w:sz w:val="28"/>
-          <w:szCs w:val="28"/>
-        </w:rPr>
-      </w:pPr>
-    </w:p>
-    <w:p>
-      <w:pPr>
-        <w:ind w:left="720"/>
-        <w:rPr>
-          <w:rFonts w:ascii="Baskerville Old Face" w:hAnsi="Baskerville Old Face"/>
-          <w:sz w:val="28"/>
-          <w:szCs w:val="28"/>
-        </w:rPr>
-      </w:pPr>
-      <w:r>
-        <w:rPr>
-          <w:rFonts w:ascii="Baskerville Old Face" w:hAnsi="Baskerville Old Face"/>
-          <w:sz w:val="28"/>
-          <w:szCs w:val="28"/>
-        </w:rPr>
-        <w:t>NFR006</w:t>
-      </w:r>
-      <w:r>
-        <w:rPr>
-          <w:rFonts w:ascii="Baskerville Old Face" w:hAnsi="Baskerville Old Face"/>
-          <w:sz w:val="28"/>
-          <w:szCs w:val="28"/>
-        </w:rPr>
-        <w:t>:</w:t>
-      </w:r>
-    </w:p>
-    <w:p>
-      <w:pPr>
-        <w:tabs>
-          <w:tab w:val="left" w:pos="2115"/>
-        </w:tabs>
-        <w:ind w:left="720"/>
-        <w:rPr>
-          <w:rFonts w:ascii="Baskerville Old Face" w:hAnsi="Baskerville Old Face"/>
-          <w:sz w:val="28"/>
-          <w:szCs w:val="28"/>
-        </w:rPr>
-      </w:pPr>
-      <w:r>
-        <w:rPr>
-          <w:rFonts w:ascii="Baskerville Old Face" w:hAnsi="Baskerville Old Face"/>
-          <w:sz w:val="28"/>
-          <w:szCs w:val="28"/>
-        </w:rPr>
-        <w:t>TITLE:</w:t>
-      </w:r>
-    </w:p>
-    <w:p>
-      <w:pPr>
-        <w:tabs>
-          <w:tab w:val="left" w:pos="2115"/>
-        </w:tabs>
-        <w:ind w:left="720"/>
-        <w:rPr>
-          <w:rFonts w:ascii="Baskerville Old Face" w:hAnsi="Baskerville Old Face"/>
-          <w:sz w:val="28"/>
-          <w:szCs w:val="28"/>
-        </w:rPr>
-      </w:pPr>
-      <w:r>
-        <w:rPr>
-          <w:rFonts w:ascii="Baskerville Old Face" w:hAnsi="Baskerville Old Face"/>
-          <w:sz w:val="28"/>
-          <w:szCs w:val="28"/>
-        </w:rPr>
-        <w:t>DESC:</w:t>
-      </w:r>
-    </w:p>
-    <w:p>
-      <w:pPr>
-        <w:ind w:left="720"/>
+      <w:r>
+        <w:rPr>
+          <w:rFonts w:ascii="Baskerville Old Face" w:hAnsi="Baskerville Old Face"/>
+          <w:sz w:val="28"/>
+          <w:szCs w:val="28"/>
+        </w:rPr>
+        <w:t xml:space="preserve"> Certain facilities may not be up for booking for members which are underage, example Casino or other user added venues. Therefore to book certain facilities ,1</w:t>
+      </w:r>
+      <w:r>
+        <w:rPr>
+          <w:rFonts w:ascii="Baskerville Old Face" w:hAnsi="Baskerville Old Face"/>
+          <w:sz w:val="28"/>
+          <w:szCs w:val="28"/>
+          <w:vertAlign w:val="superscript"/>
+        </w:rPr>
+        <w:t>st</w:t>
+      </w:r>
+      <w:r>
+        <w:rPr>
+          <w:rFonts w:ascii="Baskerville Old Face" w:hAnsi="Baskerville Old Face"/>
+          <w:sz w:val="28"/>
+          <w:szCs w:val="28"/>
+        </w:rPr>
+        <w:t xml:space="preserve"> level of security will be</w:t>
+      </w:r>
+      <w:r>
+        <w:rPr>
+          <w:rFonts w:ascii="Baskerville Old Face" w:hAnsi="Baskerville Old Face"/>
+          <w:sz w:val="28"/>
+          <w:szCs w:val="28"/>
+        </w:rPr>
+        <w:t xml:space="preserve"> a</w:t>
+      </w:r>
+      <w:r>
+        <w:rPr>
+          <w:rFonts w:ascii="Baskerville Old Face" w:hAnsi="Baskerville Old Face"/>
+          <w:sz w:val="28"/>
+          <w:szCs w:val="28"/>
+        </w:rPr>
+        <w:t xml:space="preserve"> question will be posed to ask for the DOB.</w:t>
+      </w:r>
+      <w:r>
+        <w:rPr>
+          <w:rFonts w:ascii="Baskerville Old Face" w:hAnsi="Baskerville Old Face"/>
+          <w:sz w:val="28"/>
+          <w:szCs w:val="28"/>
+        </w:rPr>
+        <w:t>2</w:t>
+      </w:r>
+      <w:r>
+        <w:rPr>
+          <w:rFonts w:ascii="Baskerville Old Face" w:hAnsi="Baskerville Old Face"/>
+          <w:sz w:val="28"/>
+          <w:szCs w:val="28"/>
+          <w:vertAlign w:val="superscript"/>
+        </w:rPr>
+        <w:t>nd</w:t>
+      </w:r>
+      <w:r>
+        <w:rPr>
+          <w:rFonts w:ascii="Baskerville Old Face" w:hAnsi="Baskerville Old Face"/>
+          <w:sz w:val="28"/>
+          <w:szCs w:val="28"/>
+        </w:rPr>
+        <w:t xml:space="preserve"> level of security will be verified by the staff of the country.</w:t>
+      </w:r>
+    </w:p>
+    <w:tbl>
+      <w:tblPr>
+        <w:tblW w:w="0" w:type="auto"/>
+        <w:tblBorders>
+          <w:top w:val="single" w:sz="4" w:space="0" w:color="auto"/>
+          <w:left w:val="single" w:sz="4" w:space="0" w:color="auto"/>
+          <w:bottom w:val="single" w:sz="4" w:space="0" w:color="auto"/>
+          <w:right w:val="single" w:sz="4" w:space="0" w:color="auto"/>
+          <w:insideH w:val="single" w:sz="4" w:space="0" w:color="auto"/>
+          <w:insideV w:val="single" w:sz="4" w:space="0" w:color="auto"/>
+        </w:tblBorders>
+        <w:tblLook w:val="04A0" w:firstRow="1" w:lastRow="0" w:firstColumn="1" w:lastColumn="0" w:noHBand="0" w:noVBand="1"/>
+      </w:tblPr>
+      <w:tblGrid>
+        <w:gridCol w:w="1584"/>
+        <w:gridCol w:w="1806"/>
+        <w:gridCol w:w="1583"/>
+        <w:gridCol w:w="1566"/>
+        <w:gridCol w:w="1505"/>
+        <w:gridCol w:w="1532"/>
+      </w:tblGrid>
+      <w:tr>
+        <w:tc>
+          <w:tcPr>
+            <w:tcW w:w="1596" w:type="dxa"/>
+            <w:shd w:val="clear" w:color="auto" w:fill="auto"/>
+          </w:tcPr>
+          <w:p>
+            <w:pPr>
+              <w:rPr>
+                <w:rFonts w:ascii="Baskerville Old Face" w:hAnsi="Baskerville Old Face"/>
+                <w:sz w:val="28"/>
+                <w:szCs w:val="28"/>
+              </w:rPr>
+            </w:pPr>
+            <w:r>
+              <w:rPr>
+                <w:rFonts w:ascii="Baskerville Old Face" w:hAnsi="Baskerville Old Face"/>
+                <w:sz w:val="28"/>
+                <w:szCs w:val="28"/>
+              </w:rPr>
+              <w:t>CODENO:</w:t>
+            </w:r>
+          </w:p>
+        </w:tc>
+        <w:tc>
+          <w:tcPr>
+            <w:tcW w:w="1596" w:type="dxa"/>
+            <w:shd w:val="clear" w:color="auto" w:fill="auto"/>
+          </w:tcPr>
+          <w:p>
+            <w:pPr>
+              <w:rPr>
+                <w:rFonts w:ascii="Baskerville Old Face" w:hAnsi="Baskerville Old Face"/>
+                <w:sz w:val="28"/>
+                <w:szCs w:val="28"/>
+              </w:rPr>
+            </w:pPr>
+            <w:r>
+              <w:rPr>
+                <w:rFonts w:ascii="Baskerville Old Face" w:hAnsi="Baskerville Old Face"/>
+                <w:sz w:val="28"/>
+                <w:szCs w:val="28"/>
+              </w:rPr>
+              <w:t>Dependencies</w:t>
+            </w:r>
+          </w:p>
+        </w:tc>
+        <w:tc>
+          <w:tcPr>
+            <w:tcW w:w="1596" w:type="dxa"/>
+            <w:shd w:val="clear" w:color="auto" w:fill="auto"/>
+          </w:tcPr>
+          <w:p>
+            <w:pPr>
+              <w:rPr>
+                <w:rFonts w:ascii="Baskerville Old Face" w:hAnsi="Baskerville Old Face"/>
+                <w:sz w:val="28"/>
+                <w:szCs w:val="28"/>
+              </w:rPr>
+            </w:pPr>
+            <w:r>
+              <w:rPr>
+                <w:rFonts w:ascii="Baskerville Old Face" w:hAnsi="Baskerville Old Face"/>
+                <w:sz w:val="28"/>
+                <w:szCs w:val="28"/>
+              </w:rPr>
+              <w:t>Description</w:t>
+            </w:r>
+          </w:p>
+        </w:tc>
+        <w:tc>
+          <w:tcPr>
+            <w:tcW w:w="1596" w:type="dxa"/>
+            <w:shd w:val="clear" w:color="auto" w:fill="auto"/>
+          </w:tcPr>
+          <w:p>
+            <w:pPr>
+              <w:rPr>
+                <w:rFonts w:ascii="Baskerville Old Face" w:hAnsi="Baskerville Old Face"/>
+                <w:sz w:val="28"/>
+                <w:szCs w:val="28"/>
+              </w:rPr>
+            </w:pPr>
+            <w:r>
+              <w:rPr>
+                <w:rFonts w:ascii="Baskerville Old Face" w:hAnsi="Baskerville Old Face"/>
+                <w:sz w:val="28"/>
+                <w:szCs w:val="28"/>
+              </w:rPr>
+              <w:t>Motivation</w:t>
+            </w:r>
+          </w:p>
+        </w:tc>
+        <w:tc>
+          <w:tcPr>
+            <w:tcW w:w="1596" w:type="dxa"/>
+            <w:shd w:val="clear" w:color="auto" w:fill="auto"/>
+          </w:tcPr>
+          <w:p>
+            <w:pPr>
+              <w:rPr>
+                <w:rFonts w:ascii="Baskerville Old Face" w:hAnsi="Baskerville Old Face"/>
+                <w:sz w:val="28"/>
+                <w:szCs w:val="28"/>
+              </w:rPr>
+            </w:pPr>
+            <w:r>
+              <w:rPr>
+                <w:rFonts w:ascii="Baskerville Old Face" w:hAnsi="Baskerville Old Face"/>
+                <w:sz w:val="28"/>
+                <w:szCs w:val="28"/>
+              </w:rPr>
+              <w:t>Release</w:t>
+            </w:r>
+          </w:p>
+        </w:tc>
+        <w:tc>
+          <w:tcPr>
+            <w:tcW w:w="1596" w:type="dxa"/>
+            <w:shd w:val="clear" w:color="auto" w:fill="auto"/>
+          </w:tcPr>
+          <w:p>
+            <w:pPr>
+              <w:rPr>
+                <w:rFonts w:ascii="Baskerville Old Face" w:hAnsi="Baskerville Old Face"/>
+                <w:sz w:val="28"/>
+                <w:szCs w:val="28"/>
+              </w:rPr>
+            </w:pPr>
+            <w:r>
+              <w:rPr>
+                <w:rFonts w:ascii="Baskerville Old Face" w:hAnsi="Baskerville Old Face"/>
+                <w:sz w:val="28"/>
+                <w:szCs w:val="28"/>
+              </w:rPr>
+              <w:t>Duration</w:t>
+            </w:r>
+            <w:bookmarkStart w:id="1" w:name="_GoBack"/>
+            <w:bookmarkEnd w:id="1"/>
+          </w:p>
+        </w:tc>
+      </w:tr>
+      <w:tr>
+        <w:tc>
+          <w:tcPr>
+            <w:tcW w:w="1596" w:type="dxa"/>
+            <w:shd w:val="clear" w:color="auto" w:fill="auto"/>
+          </w:tcPr>
+          <w:p>
+            <w:pPr>
+              <w:rPr>
+                <w:rFonts w:ascii="Baskerville Old Face" w:hAnsi="Baskerville Old Face"/>
+                <w:sz w:val="28"/>
+                <w:szCs w:val="28"/>
+              </w:rPr>
+            </w:pPr>
+          </w:p>
+        </w:tc>
+        <w:tc>
+          <w:tcPr>
+            <w:tcW w:w="1596" w:type="dxa"/>
+            <w:shd w:val="clear" w:color="auto" w:fill="auto"/>
+          </w:tcPr>
+          <w:p>
+            <w:pPr>
+              <w:rPr>
+                <w:rFonts w:ascii="Baskerville Old Face" w:hAnsi="Baskerville Old Face"/>
+                <w:sz w:val="28"/>
+                <w:szCs w:val="28"/>
+              </w:rPr>
+            </w:pPr>
+          </w:p>
+        </w:tc>
+        <w:tc>
+          <w:tcPr>
+            <w:tcW w:w="1596" w:type="dxa"/>
+            <w:shd w:val="clear" w:color="auto" w:fill="auto"/>
+          </w:tcPr>
+          <w:p>
+            <w:pPr>
+              <w:rPr>
+                <w:rFonts w:ascii="Baskerville Old Face" w:hAnsi="Baskerville Old Face"/>
+                <w:sz w:val="28"/>
+                <w:szCs w:val="28"/>
+              </w:rPr>
+            </w:pPr>
+          </w:p>
+        </w:tc>
+        <w:tc>
+          <w:tcPr>
+            <w:tcW w:w="1596" w:type="dxa"/>
+            <w:shd w:val="clear" w:color="auto" w:fill="auto"/>
+          </w:tcPr>
+          <w:p>
+            <w:pPr>
+              <w:rPr>
+                <w:rFonts w:ascii="Baskerville Old Face" w:hAnsi="Baskerville Old Face"/>
+                <w:sz w:val="28"/>
+                <w:szCs w:val="28"/>
+              </w:rPr>
+            </w:pPr>
+          </w:p>
+        </w:tc>
+        <w:tc>
+          <w:tcPr>
+            <w:tcW w:w="1596" w:type="dxa"/>
+            <w:shd w:val="clear" w:color="auto" w:fill="auto"/>
+          </w:tcPr>
+          <w:p>
+            <w:pPr>
+              <w:rPr>
+                <w:rFonts w:ascii="Baskerville Old Face" w:hAnsi="Baskerville Old Face"/>
+                <w:sz w:val="28"/>
+                <w:szCs w:val="28"/>
+              </w:rPr>
+            </w:pPr>
+          </w:p>
+        </w:tc>
+        <w:tc>
+          <w:tcPr>
+            <w:tcW w:w="1596" w:type="dxa"/>
+            <w:shd w:val="clear" w:color="auto" w:fill="auto"/>
+          </w:tcPr>
+          <w:p>
+            <w:pPr>
+              <w:rPr>
+                <w:rFonts w:ascii="Baskerville Old Face" w:hAnsi="Baskerville Old Face"/>
+                <w:sz w:val="28"/>
+                <w:szCs w:val="28"/>
+              </w:rPr>
+            </w:pPr>
+          </w:p>
+        </w:tc>
+      </w:tr>
+      <w:tr>
+        <w:tc>
+          <w:tcPr>
+            <w:tcW w:w="1596" w:type="dxa"/>
+            <w:shd w:val="clear" w:color="auto" w:fill="auto"/>
+          </w:tcPr>
+          <w:p>
+            <w:pPr>
+              <w:rPr>
+                <w:rFonts w:ascii="Baskerville Old Face" w:hAnsi="Baskerville Old Face"/>
+                <w:sz w:val="28"/>
+                <w:szCs w:val="28"/>
+              </w:rPr>
+            </w:pPr>
+          </w:p>
+        </w:tc>
+        <w:tc>
+          <w:tcPr>
+            <w:tcW w:w="1596" w:type="dxa"/>
+            <w:shd w:val="clear" w:color="auto" w:fill="auto"/>
+          </w:tcPr>
+          <w:p>
+            <w:pPr>
+              <w:rPr>
+                <w:rFonts w:ascii="Baskerville Old Face" w:hAnsi="Baskerville Old Face"/>
+                <w:sz w:val="28"/>
+                <w:szCs w:val="28"/>
+              </w:rPr>
+            </w:pPr>
+          </w:p>
+        </w:tc>
+        <w:tc>
+          <w:tcPr>
+            <w:tcW w:w="1596" w:type="dxa"/>
+            <w:shd w:val="clear" w:color="auto" w:fill="auto"/>
+          </w:tcPr>
+          <w:p>
+            <w:pPr>
+              <w:rPr>
+                <w:rFonts w:ascii="Baskerville Old Face" w:hAnsi="Baskerville Old Face"/>
+                <w:sz w:val="28"/>
+                <w:szCs w:val="28"/>
+              </w:rPr>
+            </w:pPr>
+          </w:p>
+        </w:tc>
+        <w:tc>
+          <w:tcPr>
+            <w:tcW w:w="1596" w:type="dxa"/>
+            <w:shd w:val="clear" w:color="auto" w:fill="auto"/>
+          </w:tcPr>
+          <w:p>
+            <w:pPr>
+              <w:rPr>
+                <w:rFonts w:ascii="Baskerville Old Face" w:hAnsi="Baskerville Old Face"/>
+                <w:sz w:val="28"/>
+                <w:szCs w:val="28"/>
+              </w:rPr>
+            </w:pPr>
+          </w:p>
+        </w:tc>
+        <w:tc>
+          <w:tcPr>
+            <w:tcW w:w="1596" w:type="dxa"/>
+            <w:shd w:val="clear" w:color="auto" w:fill="auto"/>
+          </w:tcPr>
+          <w:p>
+            <w:pPr>
+              <w:rPr>
+                <w:rFonts w:ascii="Baskerville Old Face" w:hAnsi="Baskerville Old Face"/>
+                <w:sz w:val="28"/>
+                <w:szCs w:val="28"/>
+              </w:rPr>
+            </w:pPr>
+          </w:p>
+        </w:tc>
+        <w:tc>
+          <w:tcPr>
+            <w:tcW w:w="1596" w:type="dxa"/>
+            <w:shd w:val="clear" w:color="auto" w:fill="auto"/>
+          </w:tcPr>
+          <w:p>
+            <w:pPr>
+              <w:rPr>
+                <w:rFonts w:ascii="Baskerville Old Face" w:hAnsi="Baskerville Old Face"/>
+                <w:sz w:val="28"/>
+                <w:szCs w:val="28"/>
+              </w:rPr>
+            </w:pPr>
+          </w:p>
+        </w:tc>
+      </w:tr>
+      <w:tr>
+        <w:tc>
+          <w:tcPr>
+            <w:tcW w:w="1596" w:type="dxa"/>
+            <w:shd w:val="clear" w:color="auto" w:fill="auto"/>
+          </w:tcPr>
+          <w:p>
+            <w:pPr>
+              <w:rPr>
+                <w:rFonts w:ascii="Baskerville Old Face" w:hAnsi="Baskerville Old Face"/>
+                <w:sz w:val="28"/>
+                <w:szCs w:val="28"/>
+              </w:rPr>
+            </w:pPr>
+          </w:p>
+        </w:tc>
+        <w:tc>
+          <w:tcPr>
+            <w:tcW w:w="1596" w:type="dxa"/>
+            <w:shd w:val="clear" w:color="auto" w:fill="auto"/>
+          </w:tcPr>
+          <w:p>
+            <w:pPr>
+              <w:rPr>
+                <w:rFonts w:ascii="Baskerville Old Face" w:hAnsi="Baskerville Old Face"/>
+                <w:sz w:val="28"/>
+                <w:szCs w:val="28"/>
+              </w:rPr>
+            </w:pPr>
+          </w:p>
+        </w:tc>
+        <w:tc>
+          <w:tcPr>
+            <w:tcW w:w="1596" w:type="dxa"/>
+            <w:shd w:val="clear" w:color="auto" w:fill="auto"/>
+          </w:tcPr>
+          <w:p>
+            <w:pPr>
+              <w:rPr>
+                <w:rFonts w:ascii="Baskerville Old Face" w:hAnsi="Baskerville Old Face"/>
+                <w:sz w:val="28"/>
+                <w:szCs w:val="28"/>
+              </w:rPr>
+            </w:pPr>
+          </w:p>
+        </w:tc>
+        <w:tc>
+          <w:tcPr>
+            <w:tcW w:w="1596" w:type="dxa"/>
+            <w:shd w:val="clear" w:color="auto" w:fill="auto"/>
+          </w:tcPr>
+          <w:p>
+            <w:pPr>
+              <w:rPr>
+                <w:rFonts w:ascii="Baskerville Old Face" w:hAnsi="Baskerville Old Face"/>
+                <w:sz w:val="28"/>
+                <w:szCs w:val="28"/>
+              </w:rPr>
+            </w:pPr>
+          </w:p>
+        </w:tc>
+        <w:tc>
+          <w:tcPr>
+            <w:tcW w:w="1596" w:type="dxa"/>
+            <w:shd w:val="clear" w:color="auto" w:fill="auto"/>
+          </w:tcPr>
+          <w:p>
+            <w:pPr>
+              <w:rPr>
+                <w:rFonts w:ascii="Baskerville Old Face" w:hAnsi="Baskerville Old Face"/>
+                <w:sz w:val="28"/>
+                <w:szCs w:val="28"/>
+              </w:rPr>
+            </w:pPr>
+          </w:p>
+        </w:tc>
+        <w:tc>
+          <w:tcPr>
+            <w:tcW w:w="1596" w:type="dxa"/>
+            <w:shd w:val="clear" w:color="auto" w:fill="auto"/>
+          </w:tcPr>
+          <w:p>
+            <w:pPr>
+              <w:rPr>
+                <w:rFonts w:ascii="Baskerville Old Face" w:hAnsi="Baskerville Old Face"/>
+                <w:sz w:val="28"/>
+                <w:szCs w:val="28"/>
+              </w:rPr>
+            </w:pPr>
+          </w:p>
+        </w:tc>
+      </w:tr>
+    </w:tbl>
+    <w:p>
+      <w:pPr>
+        <w:pBdr>
+          <w:top w:val="single" w:sz="4" w:space="1" w:color="auto"/>
+          <w:left w:val="single" w:sz="4" w:space="4" w:color="auto"/>
+          <w:bottom w:val="single" w:sz="4" w:space="1" w:color="auto"/>
+          <w:right w:val="single" w:sz="4" w:space="4" w:color="auto"/>
+          <w:between w:val="single" w:sz="4" w:space="1" w:color="auto"/>
+          <w:bar w:val="single" w:sz="4" w:color="auto"/>
+        </w:pBdr>
         <w:rPr>
           <w:rFonts w:ascii="Baskerville Old Face" w:hAnsi="Baskerville Old Face"/>
           <w:sz w:val="28"/>
@@ -4334,7 +4462,7 @@
 </file>
 
 <file path=word/numbering.xml><?xml version="1.0" encoding="utf-8"?>
-<w:numbering xmlns:wpc="http://schemas.microsoft.com/office/word/2010/wordprocessingCanvas" xmlns:mc="http://schemas.openxmlformats.org/markup-compatibility/2006" xmlns:o="urn:schemas-microsoft-com:office:office" xmlns:r="http://schemas.openxmlformats.org/officeDocument/2006/relationships" xmlns:m="http://schemas.openxmlformats.org/officeDocument/2006/math" xmlns:v="urn:schemas-microsoft-com:vml" xmlns:wp14="http://schemas.microsoft.com/office/word/2010/wordprocessingDrawing" xmlns:wp="http://schemas.openxmlformats.org/drawingml/2006/wordprocessingDrawing" xmlns:w10="urn:schemas-microsoft-com:office:word" xmlns:w="http://schemas.openxmlformats.org/wordprocessingml/2006/main" xmlns:w14="http://schemas.microsoft.com/office/word/2010/wordml" xmlns:w15="http://schemas.microsoft.com/office/word/2012/wordml" xmlns:wpg="http://schemas.microsoft.com/office/word/2010/wordprocessingGroup" xmlns:wpi="http://schemas.microsoft.com/office/word/2010/wordprocessingInk" xmlns:wne="http://schemas.microsoft.com/office/word/2006/wordml" xmlns:wps="http://schemas.microsoft.com/office/word/2010/wordprocessingShape" mc:Ignorable="w14 w15 wp14">
+<w:numbering xmlns:wpc="http://schemas.microsoft.com/office/word/2010/wordprocessingCanvas" xmlns:cx="http://schemas.microsoft.com/office/drawing/2014/chartex" xmlns:cx1="http://schemas.microsoft.com/office/drawing/2015/9/8/chartex" xmlns:cx2="http://schemas.microsoft.com/office/drawing/2015/10/21/chartex" xmlns:cx3="http://schemas.microsoft.com/office/drawing/2016/5/9/chartex" xmlns:cx4="http://schemas.microsoft.com/office/drawing/2016/5/10/chartex" xmlns:cx5="http://schemas.microsoft.com/office/drawing/2016/5/11/chartex" xmlns:cx6="http://schemas.microsoft.com/office/drawing/2016/5/12/chartex" xmlns:cx7="http://schemas.microsoft.com/office/drawing/2016/5/13/chartex" xmlns:cx8="http://schemas.microsoft.com/office/drawing/2016/5/14/chartex" xmlns:mc="http://schemas.openxmlformats.org/markup-compatibility/2006" xmlns:aink="http://schemas.microsoft.com/office/drawing/2016/ink" xmlns:am3d="http://schemas.microsoft.com/office/drawing/2017/model3d" xmlns:o="urn:schemas-microsoft-com:office:office" xmlns:r="http://schemas.openxmlformats.org/officeDocument/2006/relationships" xmlns:m="http://schemas.openxmlformats.org/officeDocument/2006/math" xmlns:v="urn:schemas-microsoft-com:vml" xmlns:wp14="http://schemas.microsoft.com/office/word/2010/wordprocessingDrawing" xmlns:wp="http://schemas.openxmlformats.org/drawingml/2006/wordprocessingDrawing" xmlns:w10="urn:schemas-microsoft-com:office:word" xmlns:w="http://schemas.openxmlformats.org/wordprocessingml/2006/main" xmlns:w14="http://schemas.microsoft.com/office/word/2010/wordml" xmlns:w15="http://schemas.microsoft.com/office/word/2012/wordml" xmlns:w16cid="http://schemas.microsoft.com/office/word/2016/wordml/cid" xmlns:w16se="http://schemas.microsoft.com/office/word/2015/wordml/symex" xmlns:wpg="http://schemas.microsoft.com/office/word/2010/wordprocessingGroup" xmlns:wpi="http://schemas.microsoft.com/office/word/2010/wordprocessingInk" xmlns:wne="http://schemas.microsoft.com/office/word/2006/wordml" xmlns:wps="http://schemas.microsoft.com/office/word/2010/wordprocessingShape" mc:Ignorable="w14 w15 w16se w16cid wp14">
   <w:abstractNum w:abstractNumId="0" w15:restartNumberingAfterBreak="0">
     <w:nsid w:val="23187E41"/>
     <w:multiLevelType w:val="multilevel"/>
@@ -5143,7 +5271,7 @@
 </file>
 
 <file path=word/styles.xml><?xml version="1.0" encoding="utf-8"?>
-<w:styles xmlns:mc="http://schemas.openxmlformats.org/markup-compatibility/2006" xmlns:r="http://schemas.openxmlformats.org/officeDocument/2006/relationships" xmlns:w="http://schemas.openxmlformats.org/wordprocessingml/2006/main" xmlns:w14="http://schemas.microsoft.com/office/word/2010/wordml" xmlns:w15="http://schemas.microsoft.com/office/word/2012/wordml" mc:Ignorable="w14 w15">
+<w:styles xmlns:mc="http://schemas.openxmlformats.org/markup-compatibility/2006" xmlns:r="http://schemas.openxmlformats.org/officeDocument/2006/relationships" xmlns:w="http://schemas.openxmlformats.org/wordprocessingml/2006/main" xmlns:w14="http://schemas.microsoft.com/office/word/2010/wordml" xmlns:w15="http://schemas.microsoft.com/office/word/2012/wordml" xmlns:w16cid="http://schemas.microsoft.com/office/word/2016/wordml/cid" xmlns:w16se="http://schemas.microsoft.com/office/word/2015/wordml/symex" mc:Ignorable="w14 w15 w16se w16cid">
   <w:docDefaults>
     <w:rPrDefault>
       <w:rPr>
@@ -5153,7 +5281,7 @@
     </w:rPrDefault>
     <w:pPrDefault/>
   </w:docDefaults>
-  <w:latentStyles w:defLockedState="0" w:defUIPriority="99" w:defSemiHidden="0" w:defUnhideWhenUsed="0" w:defQFormat="0" w:count="371">
+  <w:latentStyles w:defLockedState="0" w:defUIPriority="99" w:defSemiHidden="0" w:defUnhideWhenUsed="0" w:defQFormat="0" w:count="375">
     <w:lsdException w:name="Normal" w:uiPriority="0" w:qFormat="1"/>
     <w:lsdException w:name="heading 1" w:uiPriority="9" w:qFormat="1"/>
     <w:lsdException w:name="heading 2" w:semiHidden="1" w:uiPriority="9" w:unhideWhenUsed="1" w:qFormat="1"/>
@@ -5259,7 +5387,6 @@
     <w:lsdException w:name="HTML Sample" w:semiHidden="1" w:unhideWhenUsed="1"/>
     <w:lsdException w:name="HTML Typewriter" w:semiHidden="1" w:unhideWhenUsed="1"/>
     <w:lsdException w:name="HTML Variable" w:semiHidden="1" w:unhideWhenUsed="1"/>
-    <w:lsdException w:name="Normal Table" w:semiHidden="1" w:unhideWhenUsed="1"/>
     <w:lsdException w:name="annotation subject" w:semiHidden="1" w:unhideWhenUsed="1"/>
     <w:lsdException w:name="No List" w:semiHidden="1" w:unhideWhenUsed="1"/>
     <w:lsdException w:name="Outline List 1" w:semiHidden="1" w:unhideWhenUsed="1"/>
@@ -5303,10 +5430,8 @@
     <w:lsdException w:name="Table Elegant" w:semiHidden="1" w:unhideWhenUsed="1"/>
     <w:lsdException w:name="Table Professional" w:semiHidden="1" w:unhideWhenUsed="1"/>
     <w:lsdException w:name="Table Subtle 1" w:semiHidden="1" w:unhideWhenUsed="1"/>
-    <w:lsdException w:name="Table Subtle 2" w:semiHidden="1" w:unhideWhenUsed="1"/>
     <w:lsdException w:name="Table Web 1" w:semiHidden="1" w:unhideWhenUsed="1"/>
     <w:lsdException w:name="Table Web 2" w:semiHidden="1" w:unhideWhenUsed="1"/>
-    <w:lsdException w:name="Table Web 3" w:semiHidden="1" w:unhideWhenUsed="1"/>
     <w:lsdException w:name="Balloon Text" w:semiHidden="1" w:unhideWhenUsed="1"/>
     <w:lsdException w:name="Table Grid" w:uiPriority="39"/>
     <w:lsdException w:name="Table Theme" w:semiHidden="1" w:unhideWhenUsed="1"/>
@@ -5525,6 +5650,10 @@
     <w:lsdException w:name="List Table 5 Dark Accent 6" w:uiPriority="50"/>
     <w:lsdException w:name="List Table 6 Colorful Accent 6" w:uiPriority="51"/>
     <w:lsdException w:name="List Table 7 Colorful Accent 6" w:uiPriority="52"/>
+    <w:lsdException w:name="Mention" w:semiHidden="1" w:unhideWhenUsed="1"/>
+    <w:lsdException w:name="Smart Hyperlink" w:semiHidden="1" w:unhideWhenUsed="1"/>
+    <w:lsdException w:name="Hashtag" w:semiHidden="1" w:unhideWhenUsed="1"/>
+    <w:lsdException w:name="Unresolved Mention" w:semiHidden="1" w:unhideWhenUsed="1"/>
   </w:latentStyles>
   <w:style w:type="paragraph" w:default="1" w:styleId="Normal">
     <w:name w:val="Normal"/>
@@ -5563,6 +5692,22 @@
     <w:uiPriority w:val="99"/>
     <w:semiHidden/>
     <w:unhideWhenUsed/>
+  </w:style>
+  <w:style w:type="table" w:styleId="TableGrid">
+    <w:name w:val="Table Grid"/>
+    <w:basedOn w:val="TableNormal"/>
+    <w:uiPriority w:val="39"/>
+    <w:rsid w:val="00B0235F"/>
+    <w:tblPr>
+      <w:tblBorders>
+        <w:top w:val="single" w:sz="4" w:space="0" w:color="auto"/>
+        <w:left w:val="single" w:sz="4" w:space="0" w:color="auto"/>
+        <w:bottom w:val="single" w:sz="4" w:space="0" w:color="auto"/>
+        <w:right w:val="single" w:sz="4" w:space="0" w:color="auto"/>
+        <w:insideH w:val="single" w:sz="4" w:space="0" w:color="auto"/>
+        <w:insideV w:val="single" w:sz="4" w:space="0" w:color="auto"/>
+      </w:tblBorders>
+    </w:tblPr>
   </w:style>
 </w:styles>
 </file>

</xml_diff>

<commit_message>
Further updated SRS v0_5.docx. Changed some functional requirements description.
</commit_message>
<xml_diff>
--- a/SRS v0_5.docx
+++ b/SRS v0_5.docx
@@ -3857,8 +3857,6 @@
         </w:rPr>
         <w:t>the report will print out total number of facilities booked during a time period. This will be useful for identifying peak hour periods.</w:t>
       </w:r>
-      <w:bookmarkStart w:id="0" w:name="_GoBack"/>
-      <w:bookmarkEnd w:id="0"/>
     </w:p>
     <w:p>
       <w:pPr>
@@ -3909,7 +3907,7 @@
     </w:p>
     <w:p>
       <w:pPr>
-        <w:ind w:left="1440"/>
+        <w:ind w:left="720"/>
         <w:rPr>
           <w:rFonts w:ascii="Baskerville Old Face" w:hAnsi="Baskerville Old Face"/>
           <w:sz w:val="36"/>
@@ -3917,9 +3915,31 @@
           <w:u w:val="single"/>
         </w:rPr>
       </w:pPr>
-    </w:p>
-    <w:p>
-      <w:pPr>
+      <w:r>
+        <w:rPr>
+          <w:rFonts w:ascii="Baskerville Old Face" w:hAnsi="Baskerville Old Face"/>
+          <w:sz w:val="36"/>
+          <w:szCs w:val="36"/>
+          <w:u w:val="single"/>
+        </w:rPr>
+        <w:t>3.2</w:t>
+      </w:r>
+      <w:r>
+        <w:rPr>
+          <w:rFonts w:ascii="Baskerville Old Face" w:hAnsi="Baskerville Old Face"/>
+          <w:sz w:val="36"/>
+          <w:szCs w:val="36"/>
+          <w:u w:val="single"/>
+        </w:rPr>
+        <w:t>.1 User Class 1 – Club member</w:t>
+      </w:r>
+    </w:p>
+    <w:p>
+      <w:pPr>
+        <w:tabs>
+          <w:tab w:val="left" w:pos="3720"/>
+        </w:tabs>
+        <w:spacing w:after="0"/>
         <w:ind w:left="720"/>
         <w:rPr>
           <w:rFonts w:ascii="Baskerville Old Face" w:hAnsi="Baskerville Old Face"/>
@@ -3933,30 +3953,15 @@
           <w:sz w:val="28"/>
           <w:szCs w:val="28"/>
         </w:rPr>
-        <w:t>NFR00</w:t>
-      </w:r>
-      <w:r>
-        <w:rPr>
-          <w:rFonts w:ascii="Baskerville Old Face" w:hAnsi="Baskerville Old Face"/>
-          <w:sz w:val="28"/>
-          <w:szCs w:val="28"/>
-        </w:rPr>
-        <w:t>1</w:t>
-      </w:r>
-      <w:r>
-        <w:rPr>
-          <w:rFonts w:ascii="Baskerville Old Face" w:hAnsi="Baskerville Old Face"/>
-          <w:sz w:val="28"/>
-          <w:szCs w:val="28"/>
-        </w:rPr>
-        <w:t>:</w:t>
+        <w:t>NFR001:</w:t>
       </w:r>
     </w:p>
     <w:p>
       <w:pPr>
         <w:tabs>
-          <w:tab w:val="left" w:pos="2115"/>
+          <w:tab w:val="left" w:pos="3720"/>
         </w:tabs>
+        <w:spacing w:after="0"/>
         <w:ind w:left="720"/>
         <w:rPr>
           <w:rFonts w:ascii="Baskerville Old Face" w:hAnsi="Baskerville Old Face"/>
@@ -3970,14 +3975,15 @@
           <w:sz w:val="28"/>
           <w:szCs w:val="28"/>
         </w:rPr>
-        <w:t>TITLE:</w:t>
+        <w:t>TITLE: Age Restricted Facilities</w:t>
       </w:r>
     </w:p>
     <w:p>
       <w:pPr>
         <w:tabs>
-          <w:tab w:val="left" w:pos="2115"/>
+          <w:tab w:val="left" w:pos="3720"/>
         </w:tabs>
+        <w:spacing w:after="0"/>
         <w:ind w:left="720"/>
         <w:rPr>
           <w:rFonts w:ascii="Baskerville Old Face" w:hAnsi="Baskerville Old Face"/>
@@ -3991,11 +3997,47 @@
           <w:sz w:val="28"/>
           <w:szCs w:val="28"/>
         </w:rPr>
-        <w:t>DESC:</w:t>
-      </w:r>
-    </w:p>
-    <w:p>
-      <w:pPr>
+        <w:t xml:space="preserve">DESC: Certain facilities may not be up for booking for members which are underage, example Casino or other user added venues. Therefore to book certain </w:t>
+      </w:r>
+      <w:r>
+        <w:rPr>
+          <w:rFonts w:ascii="Baskerville Old Face" w:hAnsi="Baskerville Old Face"/>
+          <w:sz w:val="28"/>
+          <w:szCs w:val="28"/>
+        </w:rPr>
+        <w:t>facilities, 1st</w:t>
+      </w:r>
+      <w:r>
+        <w:rPr>
+          <w:rFonts w:ascii="Baskerville Old Face" w:hAnsi="Baskerville Old Face"/>
+          <w:sz w:val="28"/>
+          <w:szCs w:val="28"/>
+        </w:rPr>
+        <w:t xml:space="preserve"> level of security will be a question will be posed to ask for the DOB.2</w:t>
+      </w:r>
+      <w:r>
+        <w:rPr>
+          <w:rFonts w:ascii="Baskerville Old Face" w:hAnsi="Baskerville Old Face"/>
+          <w:sz w:val="28"/>
+          <w:szCs w:val="28"/>
+        </w:rPr>
+        <w:t>nd</w:t>
+      </w:r>
+      <w:r>
+        <w:rPr>
+          <w:rFonts w:ascii="Baskerville Old Face" w:hAnsi="Baskerville Old Face"/>
+          <w:sz w:val="28"/>
+          <w:szCs w:val="28"/>
+        </w:rPr>
+        <w:t xml:space="preserve"> level of security will be verified by the staff of the country.</w:t>
+      </w:r>
+    </w:p>
+    <w:p>
+      <w:pPr>
+        <w:tabs>
+          <w:tab w:val="left" w:pos="3720"/>
+        </w:tabs>
+        <w:spacing w:after="0"/>
         <w:ind w:left="720"/>
         <w:rPr>
           <w:rFonts w:ascii="Baskerville Old Face" w:hAnsi="Baskerville Old Face"/>
@@ -4003,408 +4045,447 @@
           <w:szCs w:val="28"/>
         </w:rPr>
       </w:pPr>
-    </w:p>
-    <w:p>
-      <w:pPr>
-        <w:ind w:left="720"/>
-        <w:rPr>
-          <w:rFonts w:ascii="Baskerville Old Face" w:hAnsi="Baskerville Old Face"/>
-          <w:sz w:val="28"/>
-          <w:szCs w:val="28"/>
-        </w:rPr>
-      </w:pPr>
-      <w:r>
-        <w:rPr>
-          <w:rFonts w:ascii="Baskerville Old Face" w:hAnsi="Baskerville Old Face"/>
-          <w:sz w:val="28"/>
-          <w:szCs w:val="28"/>
-        </w:rPr>
-        <w:t>NFR002</w:t>
-      </w:r>
-      <w:r>
-        <w:rPr>
-          <w:rFonts w:ascii="Baskerville Old Face" w:hAnsi="Baskerville Old Face"/>
-          <w:sz w:val="28"/>
-          <w:szCs w:val="28"/>
-        </w:rPr>
-        <w:t>:</w:t>
-      </w:r>
-    </w:p>
-    <w:p>
-      <w:pPr>
-        <w:tabs>
-          <w:tab w:val="left" w:pos="2115"/>
-        </w:tabs>
-        <w:ind w:left="720"/>
-        <w:rPr>
-          <w:rFonts w:ascii="Baskerville Old Face" w:hAnsi="Baskerville Old Face"/>
-          <w:sz w:val="28"/>
-          <w:szCs w:val="28"/>
-        </w:rPr>
-      </w:pPr>
-      <w:r>
-        <w:rPr>
-          <w:rFonts w:ascii="Baskerville Old Face" w:hAnsi="Baskerville Old Face"/>
-          <w:sz w:val="28"/>
-          <w:szCs w:val="28"/>
-        </w:rPr>
-        <w:t>TITLE:</w:t>
-      </w:r>
-    </w:p>
-    <w:p>
-      <w:pPr>
-        <w:tabs>
-          <w:tab w:val="left" w:pos="2115"/>
-        </w:tabs>
-        <w:ind w:left="720"/>
-        <w:rPr>
-          <w:rFonts w:ascii="Baskerville Old Face" w:hAnsi="Baskerville Old Face"/>
-          <w:sz w:val="28"/>
-          <w:szCs w:val="28"/>
-        </w:rPr>
-      </w:pPr>
-      <w:r>
-        <w:rPr>
-          <w:rFonts w:ascii="Baskerville Old Face" w:hAnsi="Baskerville Old Face"/>
-          <w:sz w:val="28"/>
-          <w:szCs w:val="28"/>
-        </w:rPr>
-        <w:t>DESC:</w:t>
-      </w:r>
-    </w:p>
-    <w:p>
-      <w:pPr>
-        <w:ind w:left="720"/>
-        <w:rPr>
-          <w:rFonts w:ascii="Baskerville Old Face" w:hAnsi="Baskerville Old Face"/>
-          <w:sz w:val="28"/>
-          <w:szCs w:val="28"/>
-        </w:rPr>
-      </w:pPr>
-    </w:p>
-    <w:p>
-      <w:pPr>
-        <w:ind w:left="720"/>
-        <w:rPr>
-          <w:rFonts w:ascii="Baskerville Old Face" w:hAnsi="Baskerville Old Face"/>
-          <w:sz w:val="28"/>
-          <w:szCs w:val="28"/>
-        </w:rPr>
-      </w:pPr>
-      <w:r>
-        <w:rPr>
-          <w:rFonts w:ascii="Baskerville Old Face" w:hAnsi="Baskerville Old Face"/>
-          <w:sz w:val="28"/>
-          <w:szCs w:val="28"/>
-        </w:rPr>
-        <w:t>NFR003</w:t>
-      </w:r>
-      <w:r>
-        <w:rPr>
-          <w:rFonts w:ascii="Baskerville Old Face" w:hAnsi="Baskerville Old Face"/>
-          <w:sz w:val="28"/>
-          <w:szCs w:val="28"/>
-        </w:rPr>
-        <w:t>:</w:t>
-      </w:r>
-    </w:p>
-    <w:p>
-      <w:pPr>
-        <w:tabs>
-          <w:tab w:val="left" w:pos="2115"/>
-        </w:tabs>
-        <w:ind w:left="720"/>
-        <w:rPr>
-          <w:rFonts w:ascii="Baskerville Old Face" w:hAnsi="Baskerville Old Face"/>
-          <w:sz w:val="28"/>
-          <w:szCs w:val="28"/>
-        </w:rPr>
-      </w:pPr>
-      <w:r>
-        <w:rPr>
-          <w:rFonts w:ascii="Baskerville Old Face" w:hAnsi="Baskerville Old Face"/>
-          <w:sz w:val="28"/>
-          <w:szCs w:val="28"/>
-        </w:rPr>
-        <w:t>TITLE:</w:t>
-      </w:r>
-    </w:p>
-    <w:p>
-      <w:pPr>
-        <w:tabs>
-          <w:tab w:val="left" w:pos="2115"/>
-        </w:tabs>
-        <w:ind w:left="720"/>
-        <w:rPr>
-          <w:rFonts w:ascii="Baskerville Old Face" w:hAnsi="Baskerville Old Face"/>
-          <w:sz w:val="28"/>
-          <w:szCs w:val="28"/>
-        </w:rPr>
-      </w:pPr>
-      <w:r>
-        <w:rPr>
-          <w:rFonts w:ascii="Baskerville Old Face" w:hAnsi="Baskerville Old Face"/>
-          <w:sz w:val="28"/>
-          <w:szCs w:val="28"/>
-        </w:rPr>
-        <w:lastRenderedPageBreak/>
-        <w:t>DESC:</w:t>
-      </w:r>
-    </w:p>
-    <w:p>
-      <w:pPr>
-        <w:ind w:left="720"/>
-        <w:rPr>
-          <w:rFonts w:ascii="Baskerville Old Face" w:hAnsi="Baskerville Old Face"/>
-          <w:sz w:val="28"/>
-          <w:szCs w:val="28"/>
-        </w:rPr>
-      </w:pPr>
-    </w:p>
-    <w:p>
-      <w:pPr>
-        <w:ind w:left="720"/>
-        <w:rPr>
-          <w:rFonts w:ascii="Baskerville Old Face" w:hAnsi="Baskerville Old Face"/>
-          <w:sz w:val="28"/>
-          <w:szCs w:val="28"/>
-        </w:rPr>
-      </w:pPr>
-      <w:r>
-        <w:rPr>
-          <w:rFonts w:ascii="Baskerville Old Face" w:hAnsi="Baskerville Old Face"/>
-          <w:sz w:val="28"/>
-          <w:szCs w:val="28"/>
-        </w:rPr>
-        <w:t>NFR004</w:t>
-      </w:r>
-      <w:r>
-        <w:rPr>
-          <w:rFonts w:ascii="Baskerville Old Face" w:hAnsi="Baskerville Old Face"/>
-          <w:sz w:val="28"/>
-          <w:szCs w:val="28"/>
-        </w:rPr>
-        <w:t>:</w:t>
-      </w:r>
-    </w:p>
-    <w:p>
-      <w:pPr>
-        <w:tabs>
-          <w:tab w:val="left" w:pos="2115"/>
-        </w:tabs>
-        <w:ind w:left="720"/>
-        <w:rPr>
-          <w:rFonts w:ascii="Baskerville Old Face" w:hAnsi="Baskerville Old Face"/>
-          <w:sz w:val="28"/>
-          <w:szCs w:val="28"/>
-        </w:rPr>
-      </w:pPr>
-      <w:r>
-        <w:rPr>
-          <w:rFonts w:ascii="Baskerville Old Face" w:hAnsi="Baskerville Old Face"/>
-          <w:sz w:val="28"/>
-          <w:szCs w:val="28"/>
-        </w:rPr>
-        <w:t>TITLE:</w:t>
-      </w:r>
-    </w:p>
-    <w:p>
-      <w:pPr>
-        <w:tabs>
-          <w:tab w:val="left" w:pos="2115"/>
-        </w:tabs>
-        <w:ind w:left="720"/>
-        <w:rPr>
-          <w:rFonts w:ascii="Baskerville Old Face" w:hAnsi="Baskerville Old Face"/>
-          <w:sz w:val="28"/>
-          <w:szCs w:val="28"/>
-        </w:rPr>
-      </w:pPr>
-      <w:r>
-        <w:rPr>
-          <w:rFonts w:ascii="Baskerville Old Face" w:hAnsi="Baskerville Old Face"/>
-          <w:sz w:val="28"/>
-          <w:szCs w:val="28"/>
-        </w:rPr>
-        <w:t>DESC:</w:t>
-      </w:r>
-    </w:p>
-    <w:p>
-      <w:pPr>
-        <w:ind w:left="720"/>
-        <w:rPr>
-          <w:rFonts w:ascii="Baskerville Old Face" w:hAnsi="Baskerville Old Face"/>
-          <w:sz w:val="28"/>
-          <w:szCs w:val="28"/>
-        </w:rPr>
-      </w:pPr>
-    </w:p>
-    <w:p>
-      <w:pPr>
-        <w:ind w:left="720"/>
-        <w:rPr>
-          <w:rFonts w:ascii="Baskerville Old Face" w:hAnsi="Baskerville Old Face"/>
-          <w:sz w:val="28"/>
-          <w:szCs w:val="28"/>
-        </w:rPr>
-      </w:pPr>
-    </w:p>
-    <w:p>
-      <w:pPr>
-        <w:ind w:left="720"/>
-        <w:rPr>
-          <w:rFonts w:ascii="Baskerville Old Face" w:hAnsi="Baskerville Old Face"/>
-          <w:sz w:val="28"/>
-          <w:szCs w:val="28"/>
-        </w:rPr>
-      </w:pPr>
-    </w:p>
-    <w:p>
-      <w:pPr>
-        <w:ind w:left="720"/>
-        <w:rPr>
-          <w:rFonts w:ascii="Baskerville Old Face" w:hAnsi="Baskerville Old Face"/>
-          <w:sz w:val="28"/>
-          <w:szCs w:val="28"/>
-        </w:rPr>
-      </w:pPr>
-      <w:r>
-        <w:rPr>
-          <w:rFonts w:ascii="Baskerville Old Face" w:hAnsi="Baskerville Old Face"/>
-          <w:sz w:val="28"/>
-          <w:szCs w:val="28"/>
-        </w:rPr>
-        <w:t>NFR005</w:t>
-      </w:r>
-      <w:r>
-        <w:rPr>
-          <w:rFonts w:ascii="Baskerville Old Face" w:hAnsi="Baskerville Old Face"/>
-          <w:sz w:val="28"/>
-          <w:szCs w:val="28"/>
-        </w:rPr>
-        <w:t>:</w:t>
-      </w:r>
-    </w:p>
-    <w:p>
-      <w:pPr>
-        <w:tabs>
-          <w:tab w:val="left" w:pos="2115"/>
-        </w:tabs>
-        <w:ind w:left="720"/>
-        <w:rPr>
-          <w:rFonts w:ascii="Baskerville Old Face" w:hAnsi="Baskerville Old Face"/>
-          <w:sz w:val="28"/>
-          <w:szCs w:val="28"/>
-        </w:rPr>
-      </w:pPr>
-      <w:r>
-        <w:rPr>
-          <w:rFonts w:ascii="Baskerville Old Face" w:hAnsi="Baskerville Old Face"/>
-          <w:sz w:val="28"/>
-          <w:szCs w:val="28"/>
-        </w:rPr>
-        <w:t>TITLE:</w:t>
-      </w:r>
-    </w:p>
-    <w:p>
-      <w:pPr>
-        <w:tabs>
-          <w:tab w:val="left" w:pos="2115"/>
-        </w:tabs>
-        <w:ind w:left="720"/>
-        <w:rPr>
-          <w:rFonts w:ascii="Baskerville Old Face" w:hAnsi="Baskerville Old Face"/>
-          <w:sz w:val="28"/>
-          <w:szCs w:val="28"/>
-        </w:rPr>
-      </w:pPr>
-      <w:r>
-        <w:rPr>
-          <w:rFonts w:ascii="Baskerville Old Face" w:hAnsi="Baskerville Old Face"/>
-          <w:sz w:val="28"/>
-          <w:szCs w:val="28"/>
-        </w:rPr>
-        <w:t>DESC:</w:t>
-      </w:r>
-    </w:p>
-    <w:p>
-      <w:pPr>
-        <w:ind w:left="720"/>
-        <w:rPr>
-          <w:rFonts w:ascii="Baskerville Old Face" w:hAnsi="Baskerville Old Face"/>
-          <w:sz w:val="28"/>
-          <w:szCs w:val="28"/>
-        </w:rPr>
-      </w:pPr>
-    </w:p>
-    <w:p>
-      <w:pPr>
-        <w:ind w:left="720"/>
-        <w:rPr>
-          <w:rFonts w:ascii="Baskerville Old Face" w:hAnsi="Baskerville Old Face"/>
-          <w:sz w:val="28"/>
-          <w:szCs w:val="28"/>
-        </w:rPr>
-      </w:pPr>
-      <w:r>
-        <w:rPr>
-          <w:rFonts w:ascii="Baskerville Old Face" w:hAnsi="Baskerville Old Face"/>
-          <w:sz w:val="28"/>
-          <w:szCs w:val="28"/>
-        </w:rPr>
-        <w:t>NFR006</w:t>
-      </w:r>
-      <w:r>
-        <w:rPr>
-          <w:rFonts w:ascii="Baskerville Old Face" w:hAnsi="Baskerville Old Face"/>
-          <w:sz w:val="28"/>
-          <w:szCs w:val="28"/>
-        </w:rPr>
-        <w:t>:</w:t>
-      </w:r>
-    </w:p>
-    <w:p>
-      <w:pPr>
-        <w:tabs>
-          <w:tab w:val="left" w:pos="2115"/>
-        </w:tabs>
-        <w:ind w:left="720"/>
-        <w:rPr>
-          <w:rFonts w:ascii="Baskerville Old Face" w:hAnsi="Baskerville Old Face"/>
-          <w:sz w:val="28"/>
-          <w:szCs w:val="28"/>
-        </w:rPr>
-      </w:pPr>
-      <w:r>
-        <w:rPr>
-          <w:rFonts w:ascii="Baskerville Old Face" w:hAnsi="Baskerville Old Face"/>
-          <w:sz w:val="28"/>
-          <w:szCs w:val="28"/>
-        </w:rPr>
-        <w:t>TITLE:</w:t>
-      </w:r>
-    </w:p>
-    <w:p>
-      <w:pPr>
-        <w:tabs>
-          <w:tab w:val="left" w:pos="2115"/>
-        </w:tabs>
-        <w:ind w:left="720"/>
-        <w:rPr>
-          <w:rFonts w:ascii="Baskerville Old Face" w:hAnsi="Baskerville Old Face"/>
-          <w:sz w:val="28"/>
-          <w:szCs w:val="28"/>
-        </w:rPr>
-      </w:pPr>
-      <w:r>
-        <w:rPr>
-          <w:rFonts w:ascii="Baskerville Old Face" w:hAnsi="Baskerville Old Face"/>
-          <w:sz w:val="28"/>
-          <w:szCs w:val="28"/>
-        </w:rPr>
-        <w:t>DESC:</w:t>
-      </w:r>
-    </w:p>
+      <w:bookmarkStart w:id="0" w:name="_GoBack"/>
+      <w:bookmarkEnd w:id="0"/>
+    </w:p>
+    <w:tbl>
+      <w:tblPr>
+        <w:tblW w:w="0" w:type="auto"/>
+        <w:tblBorders>
+          <w:top w:val="single" w:sz="4" w:space="0" w:color="auto"/>
+          <w:left w:val="single" w:sz="4" w:space="0" w:color="auto"/>
+          <w:bottom w:val="single" w:sz="4" w:space="0" w:color="auto"/>
+          <w:right w:val="single" w:sz="4" w:space="0" w:color="auto"/>
+          <w:insideH w:val="single" w:sz="4" w:space="0" w:color="auto"/>
+          <w:insideV w:val="single" w:sz="4" w:space="0" w:color="auto"/>
+        </w:tblBorders>
+        <w:tblLook w:val="04A0" w:firstRow="1" w:lastRow="0" w:firstColumn="1" w:lastColumn="0" w:noHBand="0" w:noVBand="1"/>
+      </w:tblPr>
+      <w:tblGrid>
+        <w:gridCol w:w="1584"/>
+        <w:gridCol w:w="1806"/>
+        <w:gridCol w:w="1583"/>
+        <w:gridCol w:w="1566"/>
+        <w:gridCol w:w="1505"/>
+        <w:gridCol w:w="1532"/>
+      </w:tblGrid>
+      <w:tr>
+        <w:tc>
+          <w:tcPr>
+            <w:tcW w:w="1596" w:type="dxa"/>
+            <w:shd w:val="clear" w:color="auto" w:fill="auto"/>
+          </w:tcPr>
+          <w:p>
+            <w:pPr>
+              <w:rPr>
+                <w:rFonts w:ascii="Baskerville Old Face" w:hAnsi="Baskerville Old Face"/>
+                <w:sz w:val="28"/>
+                <w:szCs w:val="28"/>
+              </w:rPr>
+            </w:pPr>
+            <w:r>
+              <w:rPr>
+                <w:rFonts w:ascii="Baskerville Old Face" w:hAnsi="Baskerville Old Face"/>
+                <w:sz w:val="28"/>
+                <w:szCs w:val="28"/>
+              </w:rPr>
+              <w:t>CODENO:</w:t>
+            </w:r>
+          </w:p>
+        </w:tc>
+        <w:tc>
+          <w:tcPr>
+            <w:tcW w:w="1596" w:type="dxa"/>
+            <w:shd w:val="clear" w:color="auto" w:fill="auto"/>
+          </w:tcPr>
+          <w:p>
+            <w:pPr>
+              <w:rPr>
+                <w:rFonts w:ascii="Baskerville Old Face" w:hAnsi="Baskerville Old Face"/>
+                <w:sz w:val="28"/>
+                <w:szCs w:val="28"/>
+              </w:rPr>
+            </w:pPr>
+            <w:r>
+              <w:rPr>
+                <w:rFonts w:ascii="Baskerville Old Face" w:hAnsi="Baskerville Old Face"/>
+                <w:sz w:val="28"/>
+                <w:szCs w:val="28"/>
+              </w:rPr>
+              <w:t>Dependencies</w:t>
+            </w:r>
+          </w:p>
+        </w:tc>
+        <w:tc>
+          <w:tcPr>
+            <w:tcW w:w="1596" w:type="dxa"/>
+            <w:shd w:val="clear" w:color="auto" w:fill="auto"/>
+          </w:tcPr>
+          <w:p>
+            <w:pPr>
+              <w:rPr>
+                <w:rFonts w:ascii="Baskerville Old Face" w:hAnsi="Baskerville Old Face"/>
+                <w:sz w:val="28"/>
+                <w:szCs w:val="28"/>
+              </w:rPr>
+            </w:pPr>
+            <w:r>
+              <w:rPr>
+                <w:rFonts w:ascii="Baskerville Old Face" w:hAnsi="Baskerville Old Face"/>
+                <w:sz w:val="28"/>
+                <w:szCs w:val="28"/>
+              </w:rPr>
+              <w:t>Description</w:t>
+            </w:r>
+          </w:p>
+        </w:tc>
+        <w:tc>
+          <w:tcPr>
+            <w:tcW w:w="1596" w:type="dxa"/>
+            <w:shd w:val="clear" w:color="auto" w:fill="auto"/>
+          </w:tcPr>
+          <w:p>
+            <w:pPr>
+              <w:rPr>
+                <w:rFonts w:ascii="Baskerville Old Face" w:hAnsi="Baskerville Old Face"/>
+                <w:sz w:val="28"/>
+                <w:szCs w:val="28"/>
+              </w:rPr>
+            </w:pPr>
+            <w:r>
+              <w:rPr>
+                <w:rFonts w:ascii="Baskerville Old Face" w:hAnsi="Baskerville Old Face"/>
+                <w:sz w:val="28"/>
+                <w:szCs w:val="28"/>
+              </w:rPr>
+              <w:t>Motivation</w:t>
+            </w:r>
+          </w:p>
+        </w:tc>
+        <w:tc>
+          <w:tcPr>
+            <w:tcW w:w="1596" w:type="dxa"/>
+            <w:shd w:val="clear" w:color="auto" w:fill="auto"/>
+          </w:tcPr>
+          <w:p>
+            <w:pPr>
+              <w:rPr>
+                <w:rFonts w:ascii="Baskerville Old Face" w:hAnsi="Baskerville Old Face"/>
+                <w:sz w:val="28"/>
+                <w:szCs w:val="28"/>
+              </w:rPr>
+            </w:pPr>
+            <w:r>
+              <w:rPr>
+                <w:rFonts w:ascii="Baskerville Old Face" w:hAnsi="Baskerville Old Face"/>
+                <w:sz w:val="28"/>
+                <w:szCs w:val="28"/>
+              </w:rPr>
+              <w:t>Release</w:t>
+            </w:r>
+          </w:p>
+        </w:tc>
+        <w:tc>
+          <w:tcPr>
+            <w:tcW w:w="1596" w:type="dxa"/>
+            <w:shd w:val="clear" w:color="auto" w:fill="auto"/>
+          </w:tcPr>
+          <w:p>
+            <w:pPr>
+              <w:rPr>
+                <w:rFonts w:ascii="Baskerville Old Face" w:hAnsi="Baskerville Old Face"/>
+                <w:sz w:val="28"/>
+                <w:szCs w:val="28"/>
+              </w:rPr>
+            </w:pPr>
+            <w:r>
+              <w:rPr>
+                <w:rFonts w:ascii="Baskerville Old Face" w:hAnsi="Baskerville Old Face"/>
+                <w:sz w:val="28"/>
+                <w:szCs w:val="28"/>
+              </w:rPr>
+              <w:t>Duration</w:t>
+            </w:r>
+          </w:p>
+        </w:tc>
+      </w:tr>
+      <w:tr>
+        <w:tc>
+          <w:tcPr>
+            <w:tcW w:w="1596" w:type="dxa"/>
+            <w:shd w:val="clear" w:color="auto" w:fill="auto"/>
+          </w:tcPr>
+          <w:p>
+            <w:pPr>
+              <w:rPr>
+                <w:rFonts w:ascii="Baskerville Old Face" w:hAnsi="Baskerville Old Face"/>
+                <w:sz w:val="28"/>
+                <w:szCs w:val="28"/>
+              </w:rPr>
+            </w:pPr>
+          </w:p>
+        </w:tc>
+        <w:tc>
+          <w:tcPr>
+            <w:tcW w:w="1596" w:type="dxa"/>
+            <w:shd w:val="clear" w:color="auto" w:fill="auto"/>
+          </w:tcPr>
+          <w:p>
+            <w:pPr>
+              <w:rPr>
+                <w:rFonts w:ascii="Baskerville Old Face" w:hAnsi="Baskerville Old Face"/>
+                <w:sz w:val="28"/>
+                <w:szCs w:val="28"/>
+              </w:rPr>
+            </w:pPr>
+          </w:p>
+        </w:tc>
+        <w:tc>
+          <w:tcPr>
+            <w:tcW w:w="1596" w:type="dxa"/>
+            <w:shd w:val="clear" w:color="auto" w:fill="auto"/>
+          </w:tcPr>
+          <w:p>
+            <w:pPr>
+              <w:rPr>
+                <w:rFonts w:ascii="Baskerville Old Face" w:hAnsi="Baskerville Old Face"/>
+                <w:sz w:val="28"/>
+                <w:szCs w:val="28"/>
+              </w:rPr>
+            </w:pPr>
+          </w:p>
+        </w:tc>
+        <w:tc>
+          <w:tcPr>
+            <w:tcW w:w="1596" w:type="dxa"/>
+            <w:shd w:val="clear" w:color="auto" w:fill="auto"/>
+          </w:tcPr>
+          <w:p>
+            <w:pPr>
+              <w:rPr>
+                <w:rFonts w:ascii="Baskerville Old Face" w:hAnsi="Baskerville Old Face"/>
+                <w:sz w:val="28"/>
+                <w:szCs w:val="28"/>
+              </w:rPr>
+            </w:pPr>
+          </w:p>
+        </w:tc>
+        <w:tc>
+          <w:tcPr>
+            <w:tcW w:w="1596" w:type="dxa"/>
+            <w:shd w:val="clear" w:color="auto" w:fill="auto"/>
+          </w:tcPr>
+          <w:p>
+            <w:pPr>
+              <w:rPr>
+                <w:rFonts w:ascii="Baskerville Old Face" w:hAnsi="Baskerville Old Face"/>
+                <w:sz w:val="28"/>
+                <w:szCs w:val="28"/>
+              </w:rPr>
+            </w:pPr>
+          </w:p>
+        </w:tc>
+        <w:tc>
+          <w:tcPr>
+            <w:tcW w:w="1596" w:type="dxa"/>
+            <w:shd w:val="clear" w:color="auto" w:fill="auto"/>
+          </w:tcPr>
+          <w:p>
+            <w:pPr>
+              <w:rPr>
+                <w:rFonts w:ascii="Baskerville Old Face" w:hAnsi="Baskerville Old Face"/>
+                <w:sz w:val="28"/>
+                <w:szCs w:val="28"/>
+              </w:rPr>
+            </w:pPr>
+          </w:p>
+        </w:tc>
+      </w:tr>
+      <w:tr>
+        <w:tc>
+          <w:tcPr>
+            <w:tcW w:w="1596" w:type="dxa"/>
+            <w:shd w:val="clear" w:color="auto" w:fill="auto"/>
+          </w:tcPr>
+          <w:p>
+            <w:pPr>
+              <w:rPr>
+                <w:rFonts w:ascii="Baskerville Old Face" w:hAnsi="Baskerville Old Face"/>
+                <w:sz w:val="28"/>
+                <w:szCs w:val="28"/>
+              </w:rPr>
+            </w:pPr>
+          </w:p>
+        </w:tc>
+        <w:tc>
+          <w:tcPr>
+            <w:tcW w:w="1596" w:type="dxa"/>
+            <w:shd w:val="clear" w:color="auto" w:fill="auto"/>
+          </w:tcPr>
+          <w:p>
+            <w:pPr>
+              <w:rPr>
+                <w:rFonts w:ascii="Baskerville Old Face" w:hAnsi="Baskerville Old Face"/>
+                <w:sz w:val="28"/>
+                <w:szCs w:val="28"/>
+              </w:rPr>
+            </w:pPr>
+          </w:p>
+        </w:tc>
+        <w:tc>
+          <w:tcPr>
+            <w:tcW w:w="1596" w:type="dxa"/>
+            <w:shd w:val="clear" w:color="auto" w:fill="auto"/>
+          </w:tcPr>
+          <w:p>
+            <w:pPr>
+              <w:rPr>
+                <w:rFonts w:ascii="Baskerville Old Face" w:hAnsi="Baskerville Old Face"/>
+                <w:sz w:val="28"/>
+                <w:szCs w:val="28"/>
+              </w:rPr>
+            </w:pPr>
+          </w:p>
+        </w:tc>
+        <w:tc>
+          <w:tcPr>
+            <w:tcW w:w="1596" w:type="dxa"/>
+            <w:shd w:val="clear" w:color="auto" w:fill="auto"/>
+          </w:tcPr>
+          <w:p>
+            <w:pPr>
+              <w:rPr>
+                <w:rFonts w:ascii="Baskerville Old Face" w:hAnsi="Baskerville Old Face"/>
+                <w:sz w:val="28"/>
+                <w:szCs w:val="28"/>
+              </w:rPr>
+            </w:pPr>
+          </w:p>
+        </w:tc>
+        <w:tc>
+          <w:tcPr>
+            <w:tcW w:w="1596" w:type="dxa"/>
+            <w:shd w:val="clear" w:color="auto" w:fill="auto"/>
+          </w:tcPr>
+          <w:p>
+            <w:pPr>
+              <w:rPr>
+                <w:rFonts w:ascii="Baskerville Old Face" w:hAnsi="Baskerville Old Face"/>
+                <w:sz w:val="28"/>
+                <w:szCs w:val="28"/>
+              </w:rPr>
+            </w:pPr>
+          </w:p>
+        </w:tc>
+        <w:tc>
+          <w:tcPr>
+            <w:tcW w:w="1596" w:type="dxa"/>
+            <w:shd w:val="clear" w:color="auto" w:fill="auto"/>
+          </w:tcPr>
+          <w:p>
+            <w:pPr>
+              <w:rPr>
+                <w:rFonts w:ascii="Baskerville Old Face" w:hAnsi="Baskerville Old Face"/>
+                <w:sz w:val="28"/>
+                <w:szCs w:val="28"/>
+              </w:rPr>
+            </w:pPr>
+          </w:p>
+        </w:tc>
+      </w:tr>
+      <w:tr>
+        <w:tc>
+          <w:tcPr>
+            <w:tcW w:w="1596" w:type="dxa"/>
+            <w:shd w:val="clear" w:color="auto" w:fill="auto"/>
+          </w:tcPr>
+          <w:p>
+            <w:pPr>
+              <w:rPr>
+                <w:rFonts w:ascii="Baskerville Old Face" w:hAnsi="Baskerville Old Face"/>
+                <w:sz w:val="28"/>
+                <w:szCs w:val="28"/>
+              </w:rPr>
+            </w:pPr>
+          </w:p>
+        </w:tc>
+        <w:tc>
+          <w:tcPr>
+            <w:tcW w:w="1596" w:type="dxa"/>
+            <w:shd w:val="clear" w:color="auto" w:fill="auto"/>
+          </w:tcPr>
+          <w:p>
+            <w:pPr>
+              <w:rPr>
+                <w:rFonts w:ascii="Baskerville Old Face" w:hAnsi="Baskerville Old Face"/>
+                <w:sz w:val="28"/>
+                <w:szCs w:val="28"/>
+              </w:rPr>
+            </w:pPr>
+          </w:p>
+        </w:tc>
+        <w:tc>
+          <w:tcPr>
+            <w:tcW w:w="1596" w:type="dxa"/>
+            <w:shd w:val="clear" w:color="auto" w:fill="auto"/>
+          </w:tcPr>
+          <w:p>
+            <w:pPr>
+              <w:rPr>
+                <w:rFonts w:ascii="Baskerville Old Face" w:hAnsi="Baskerville Old Face"/>
+                <w:sz w:val="28"/>
+                <w:szCs w:val="28"/>
+              </w:rPr>
+            </w:pPr>
+          </w:p>
+        </w:tc>
+        <w:tc>
+          <w:tcPr>
+            <w:tcW w:w="1596" w:type="dxa"/>
+            <w:shd w:val="clear" w:color="auto" w:fill="auto"/>
+          </w:tcPr>
+          <w:p>
+            <w:pPr>
+              <w:rPr>
+                <w:rFonts w:ascii="Baskerville Old Face" w:hAnsi="Baskerville Old Face"/>
+                <w:sz w:val="28"/>
+                <w:szCs w:val="28"/>
+              </w:rPr>
+            </w:pPr>
+          </w:p>
+        </w:tc>
+        <w:tc>
+          <w:tcPr>
+            <w:tcW w:w="1596" w:type="dxa"/>
+            <w:shd w:val="clear" w:color="auto" w:fill="auto"/>
+          </w:tcPr>
+          <w:p>
+            <w:pPr>
+              <w:rPr>
+                <w:rFonts w:ascii="Baskerville Old Face" w:hAnsi="Baskerville Old Face"/>
+                <w:sz w:val="28"/>
+                <w:szCs w:val="28"/>
+              </w:rPr>
+            </w:pPr>
+          </w:p>
+        </w:tc>
+        <w:tc>
+          <w:tcPr>
+            <w:tcW w:w="1596" w:type="dxa"/>
+            <w:shd w:val="clear" w:color="auto" w:fill="auto"/>
+          </w:tcPr>
+          <w:p>
+            <w:pPr>
+              <w:rPr>
+                <w:rFonts w:ascii="Baskerville Old Face" w:hAnsi="Baskerville Old Face"/>
+                <w:sz w:val="28"/>
+                <w:szCs w:val="28"/>
+              </w:rPr>
+            </w:pPr>
+          </w:p>
+        </w:tc>
+      </w:tr>
+    </w:tbl>
     <w:p>
       <w:pPr>
         <w:ind w:left="720"/>

</xml_diff>

<commit_message>
Further updated SRS v0_5.docx to better reflect diagram.
</commit_message>
<xml_diff>
--- a/SRS v0_5.docx
+++ b/SRS v0_5.docx
@@ -1853,7 +1853,23 @@
           <w:sz w:val="28"/>
           <w:szCs w:val="28"/>
         </w:rPr>
-        <w:t>To Be written in C++.</w:t>
+        <w:t xml:space="preserve">To </w:t>
+      </w:r>
+      <w:r>
+        <w:rPr>
+          <w:rFonts w:ascii="Baskerville Old Face" w:hAnsi="Baskerville Old Face"/>
+          <w:sz w:val="28"/>
+          <w:szCs w:val="28"/>
+        </w:rPr>
+        <w:t>be</w:t>
+      </w:r>
+      <w:r>
+        <w:rPr>
+          <w:rFonts w:ascii="Baskerville Old Face" w:hAnsi="Baskerville Old Face"/>
+          <w:sz w:val="28"/>
+          <w:szCs w:val="28"/>
+        </w:rPr>
+        <w:t xml:space="preserve"> written in C++.</w:t>
       </w:r>
     </w:p>
     <w:p>
@@ -2337,6 +2353,14 @@
           <w:sz w:val="28"/>
           <w:szCs w:val="28"/>
         </w:rPr>
+        <w:t>s</w:t>
+      </w:r>
+      <w:r>
+        <w:rPr>
+          <w:rFonts w:ascii="Baskerville Old Face" w:hAnsi="Baskerville Old Face"/>
+          <w:sz w:val="28"/>
+          <w:szCs w:val="28"/>
+        </w:rPr>
         <w:t>:</w:t>
       </w:r>
       <w:r>
@@ -2977,7 +3001,23 @@
           <w:sz w:val="28"/>
           <w:szCs w:val="28"/>
         </w:rPr>
-        <w:t xml:space="preserve"> should be able to modify certain existing information pertaining to his/her account details</w:t>
+        <w:t xml:space="preserve"> should be able to modify certain existing information pertaining to </w:t>
+      </w:r>
+      <w:r>
+        <w:rPr>
+          <w:rFonts w:ascii="Baskerville Old Face" w:hAnsi="Baskerville Old Face"/>
+          <w:sz w:val="28"/>
+          <w:szCs w:val="28"/>
+        </w:rPr>
+        <w:t>the club member’s</w:t>
+      </w:r>
+      <w:r>
+        <w:rPr>
+          <w:rFonts w:ascii="Baskerville Old Face" w:hAnsi="Baskerville Old Face"/>
+          <w:sz w:val="28"/>
+          <w:szCs w:val="28"/>
+        </w:rPr>
+        <w:t xml:space="preserve"> account details</w:t>
       </w:r>
       <w:r>
         <w:rPr>
@@ -3836,7 +3876,6 @@
         <w:ind w:left="720"/>
         <w:rPr>
           <w:rFonts w:ascii="Baskerville Old Face" w:hAnsi="Baskerville Old Face"/>
-          <w:b/>
           <w:sz w:val="28"/>
           <w:szCs w:val="28"/>
         </w:rPr>
@@ -3879,59 +3918,36 @@
           <w:sz w:val="28"/>
           <w:szCs w:val="28"/>
         </w:rPr>
-        <w:tab/>
-      </w:r>
-    </w:p>
-    <w:p>
-      <w:pPr>
-        <w:numPr>
-          <w:ilvl w:val="1"/>
-          <w:numId w:val="6"/>
-        </w:numPr>
-        <w:rPr>
-          <w:rFonts w:ascii="Baskerville Old Face" w:hAnsi="Baskerville Old Face"/>
-          <w:sz w:val="36"/>
-          <w:szCs w:val="36"/>
-          <w:u w:val="single"/>
-        </w:rPr>
-      </w:pPr>
-      <w:r>
-        <w:rPr>
-          <w:rFonts w:ascii="Baskerville Old Face" w:hAnsi="Baskerville Old Face"/>
-          <w:sz w:val="36"/>
-          <w:szCs w:val="36"/>
-          <w:u w:val="single"/>
-        </w:rPr>
-        <w:t>Non Functional Requirements</w:t>
-      </w:r>
-    </w:p>
-    <w:p>
-      <w:pPr>
-        <w:ind w:left="720"/>
-        <w:rPr>
-          <w:rFonts w:ascii="Baskerville Old Face" w:hAnsi="Baskerville Old Face"/>
-          <w:sz w:val="36"/>
-          <w:szCs w:val="36"/>
-          <w:u w:val="single"/>
-        </w:rPr>
-      </w:pPr>
-      <w:r>
-        <w:rPr>
-          <w:rFonts w:ascii="Baskerville Old Face" w:hAnsi="Baskerville Old Face"/>
-          <w:sz w:val="36"/>
-          <w:szCs w:val="36"/>
-          <w:u w:val="single"/>
-        </w:rPr>
-        <w:t>3.2</w:t>
-      </w:r>
-      <w:r>
-        <w:rPr>
-          <w:rFonts w:ascii="Baskerville Old Face" w:hAnsi="Baskerville Old Face"/>
-          <w:sz w:val="36"/>
-          <w:szCs w:val="36"/>
-          <w:u w:val="single"/>
-        </w:rPr>
-        <w:t>.1 User Class 1 – Club member</w:t>
+        <w:t xml:space="preserve">Scenario: Update </w:t>
+      </w:r>
+      <w:r>
+        <w:rPr>
+          <w:rFonts w:ascii="Baskerville Old Face" w:hAnsi="Baskerville Old Face"/>
+          <w:b/>
+          <w:sz w:val="28"/>
+          <w:szCs w:val="28"/>
+        </w:rPr>
+        <w:t xml:space="preserve">a </w:t>
+      </w:r>
+      <w:bookmarkStart w:id="0" w:name="_GoBack"/>
+      <w:bookmarkEnd w:id="0"/>
+      <w:r>
+        <w:rPr>
+          <w:rFonts w:ascii="Baskerville Old Face" w:hAnsi="Baskerville Old Face"/>
+          <w:b/>
+          <w:sz w:val="28"/>
+          <w:szCs w:val="28"/>
+        </w:rPr>
+        <w:t>club member’s booking</w:t>
+      </w:r>
+      <w:r>
+        <w:rPr>
+          <w:rFonts w:ascii="Baskerville Old Face" w:hAnsi="Baskerville Old Face"/>
+          <w:b/>
+          <w:sz w:val="28"/>
+          <w:szCs w:val="28"/>
+        </w:rPr>
+        <w:t xml:space="preserve"> as administrator</w:t>
       </w:r>
     </w:p>
     <w:p>
@@ -3953,7 +3969,15 @@
           <w:sz w:val="28"/>
           <w:szCs w:val="28"/>
         </w:rPr>
-        <w:t>NFR001:</w:t>
+        <w:t>Given the administrator is logged in, when the administrator chooses to update a club member’s booking, the administrator should be able to modify details of a club member’</w:t>
+      </w:r>
+      <w:r>
+        <w:rPr>
+          <w:rFonts w:ascii="Baskerville Old Face" w:hAnsi="Baskerville Old Face"/>
+          <w:sz w:val="28"/>
+          <w:szCs w:val="28"/>
+        </w:rPr>
+        <w:t>s booking on a facility. The booking details should be updated in the database.</w:t>
       </w:r>
     </w:p>
     <w:p>
@@ -3965,17 +3989,71 @@
         <w:ind w:left="720"/>
         <w:rPr>
           <w:rFonts w:ascii="Baskerville Old Face" w:hAnsi="Baskerville Old Face"/>
-          <w:sz w:val="28"/>
-          <w:szCs w:val="28"/>
-        </w:rPr>
-      </w:pPr>
-      <w:r>
-        <w:rPr>
-          <w:rFonts w:ascii="Baskerville Old Face" w:hAnsi="Baskerville Old Face"/>
-          <w:sz w:val="28"/>
-          <w:szCs w:val="28"/>
-        </w:rPr>
-        <w:t>TITLE: Age Restricted Facilities</w:t>
+          <w:b/>
+          <w:sz w:val="28"/>
+          <w:szCs w:val="28"/>
+        </w:rPr>
+      </w:pPr>
+      <w:r>
+        <w:rPr>
+          <w:rFonts w:ascii="Baskerville Old Face" w:hAnsi="Baskerville Old Face"/>
+          <w:b/>
+          <w:sz w:val="28"/>
+          <w:szCs w:val="28"/>
+        </w:rPr>
+        <w:tab/>
+      </w:r>
+    </w:p>
+    <w:p>
+      <w:pPr>
+        <w:numPr>
+          <w:ilvl w:val="1"/>
+          <w:numId w:val="6"/>
+        </w:numPr>
+        <w:rPr>
+          <w:rFonts w:ascii="Baskerville Old Face" w:hAnsi="Baskerville Old Face"/>
+          <w:sz w:val="36"/>
+          <w:szCs w:val="36"/>
+          <w:u w:val="single"/>
+        </w:rPr>
+      </w:pPr>
+      <w:r>
+        <w:rPr>
+          <w:rFonts w:ascii="Baskerville Old Face" w:hAnsi="Baskerville Old Face"/>
+          <w:sz w:val="36"/>
+          <w:szCs w:val="36"/>
+          <w:u w:val="single"/>
+        </w:rPr>
+        <w:t>Non Functional Requirements</w:t>
+      </w:r>
+    </w:p>
+    <w:p>
+      <w:pPr>
+        <w:ind w:left="720"/>
+        <w:rPr>
+          <w:rFonts w:ascii="Baskerville Old Face" w:hAnsi="Baskerville Old Face"/>
+          <w:sz w:val="36"/>
+          <w:szCs w:val="36"/>
+          <w:u w:val="single"/>
+        </w:rPr>
+      </w:pPr>
+      <w:r>
+        <w:rPr>
+          <w:rFonts w:ascii="Baskerville Old Face" w:hAnsi="Baskerville Old Face"/>
+          <w:sz w:val="36"/>
+          <w:szCs w:val="36"/>
+          <w:u w:val="single"/>
+        </w:rPr>
+        <w:t>3.2</w:t>
+      </w:r>
+      <w:r>
+        <w:rPr>
+          <w:rFonts w:ascii="Baskerville Old Face" w:hAnsi="Baskerville Old Face"/>
+          <w:sz w:val="36"/>
+          <w:szCs w:val="36"/>
+          <w:u w:val="single"/>
+        </w:rPr>
+        <w:t>.1 User Class 1 – Club member</w:t>
       </w:r>
     </w:p>
     <w:p>
@@ -3997,39 +4075,7 @@
           <w:sz w:val="28"/>
           <w:szCs w:val="28"/>
         </w:rPr>
-        <w:t xml:space="preserve">DESC: Certain facilities may not be up for booking for members which are underage, example Casino or other user added venues. Therefore to book certain </w:t>
-      </w:r>
-      <w:r>
-        <w:rPr>
-          <w:rFonts w:ascii="Baskerville Old Face" w:hAnsi="Baskerville Old Face"/>
-          <w:sz w:val="28"/>
-          <w:szCs w:val="28"/>
-        </w:rPr>
-        <w:t>facilities, 1st</w:t>
-      </w:r>
-      <w:r>
-        <w:rPr>
-          <w:rFonts w:ascii="Baskerville Old Face" w:hAnsi="Baskerville Old Face"/>
-          <w:sz w:val="28"/>
-          <w:szCs w:val="28"/>
-        </w:rPr>
-        <w:t xml:space="preserve"> level of security will be a question will be posed to ask for the DOB.2</w:t>
-      </w:r>
-      <w:r>
-        <w:rPr>
-          <w:rFonts w:ascii="Baskerville Old Face" w:hAnsi="Baskerville Old Face"/>
-          <w:sz w:val="28"/>
-          <w:szCs w:val="28"/>
-        </w:rPr>
-        <w:t>nd</w:t>
-      </w:r>
-      <w:r>
-        <w:rPr>
-          <w:rFonts w:ascii="Baskerville Old Face" w:hAnsi="Baskerville Old Face"/>
-          <w:sz w:val="28"/>
-          <w:szCs w:val="28"/>
-        </w:rPr>
-        <w:t xml:space="preserve"> level of security will be verified by the staff of the country.</w:t>
+        <w:t>NFR001:</w:t>
       </w:r>
     </w:p>
     <w:p>
@@ -4045,8 +4091,66 @@
           <w:szCs w:val="28"/>
         </w:rPr>
       </w:pPr>
-      <w:bookmarkStart w:id="0" w:name="_GoBack"/>
-      <w:bookmarkEnd w:id="0"/>
+      <w:r>
+        <w:rPr>
+          <w:rFonts w:ascii="Baskerville Old Face" w:hAnsi="Baskerville Old Face"/>
+          <w:sz w:val="28"/>
+          <w:szCs w:val="28"/>
+        </w:rPr>
+        <w:t>TITLE: Age Restricted Facilities</w:t>
+      </w:r>
+    </w:p>
+    <w:p>
+      <w:pPr>
+        <w:tabs>
+          <w:tab w:val="left" w:pos="3720"/>
+        </w:tabs>
+        <w:spacing w:after="0"/>
+        <w:ind w:left="720"/>
+        <w:rPr>
+          <w:rFonts w:ascii="Baskerville Old Face" w:hAnsi="Baskerville Old Face"/>
+          <w:sz w:val="28"/>
+          <w:szCs w:val="28"/>
+        </w:rPr>
+      </w:pPr>
+      <w:r>
+        <w:rPr>
+          <w:rFonts w:ascii="Baskerville Old Face" w:hAnsi="Baskerville Old Face"/>
+          <w:sz w:val="28"/>
+          <w:szCs w:val="28"/>
+        </w:rPr>
+        <w:t>DESC: Certain facilities may not be up for booking for members which are underage, example Casino or other user added venues. Therefore to book certain facilities, 1st level of security will be a question will be posed to ask for the DOB.2</w:t>
+      </w:r>
+      <w:r>
+        <w:rPr>
+          <w:rFonts w:ascii="Baskerville Old Face" w:hAnsi="Baskerville Old Face"/>
+          <w:sz w:val="28"/>
+          <w:szCs w:val="28"/>
+        </w:rPr>
+        <w:t>nd</w:t>
+      </w:r>
+      <w:r>
+        <w:rPr>
+          <w:rFonts w:ascii="Baskerville Old Face" w:hAnsi="Baskerville Old Face"/>
+          <w:sz w:val="28"/>
+          <w:szCs w:val="28"/>
+        </w:rPr>
+        <w:t xml:space="preserve"> level of security will be verified by the staff of the country.</w:t>
+      </w:r>
+    </w:p>
+    <w:p>
+      <w:pPr>
+        <w:tabs>
+          <w:tab w:val="left" w:pos="3720"/>
+        </w:tabs>
+        <w:spacing w:after="0"/>
+        <w:ind w:left="720"/>
+        <w:rPr>
+          <w:rFonts w:ascii="Baskerville Old Face" w:hAnsi="Baskerville Old Face"/>
+          <w:sz w:val="28"/>
+          <w:szCs w:val="28"/>
+        </w:rPr>
+      </w:pPr>
     </w:p>
     <w:tbl>
       <w:tblPr>
@@ -4621,7 +4725,7 @@
       <w:lvlText w:val="%1.%2"/>
       <w:lvlJc w:val="left"/>
       <w:pPr>
-        <w:ind w:left="1440" w:hanging="720"/>
+        <w:ind w:left="1004" w:hanging="720"/>
       </w:pPr>
       <w:rPr>
         <w:rFonts w:hint="default"/>

</xml_diff>

<commit_message>
Updated SRS v0_5.docx with updated UseCase diagram.
</commit_message>
<xml_diff>
--- a/SRS v0_5.docx
+++ b/SRS v0_5.docx
@@ -1282,15 +1282,55 @@
           <w:sz w:val="28"/>
           <w:szCs w:val="28"/>
         </w:rPr>
-        <w:t>Application/P</w:t>
-      </w:r>
-      <w:r>
-        <w:rPr>
-          <w:rFonts w:ascii="Baskerville Old Face" w:hAnsi="Baskerville Old Face"/>
-          <w:sz w:val="28"/>
-          <w:szCs w:val="28"/>
-        </w:rPr>
-        <w:t>rogram(main executable) , the User Database , and the Booking Database.</w:t>
+        <w:t>Application/</w:t>
+      </w:r>
+      <w:r>
+        <w:rPr>
+          <w:rFonts w:ascii="Baskerville Old Face" w:hAnsi="Baskerville Old Face"/>
+          <w:sz w:val="28"/>
+          <w:szCs w:val="28"/>
+        </w:rPr>
+        <w:t>Program (</w:t>
+      </w:r>
+      <w:r>
+        <w:rPr>
+          <w:rFonts w:ascii="Baskerville Old Face" w:hAnsi="Baskerville Old Face"/>
+          <w:sz w:val="28"/>
+          <w:szCs w:val="28"/>
+        </w:rPr>
+        <w:t>main executable</w:t>
+      </w:r>
+      <w:r>
+        <w:rPr>
+          <w:rFonts w:ascii="Baskerville Old Face" w:hAnsi="Baskerville Old Face"/>
+          <w:sz w:val="28"/>
+          <w:szCs w:val="28"/>
+        </w:rPr>
+        <w:t>),</w:t>
+      </w:r>
+      <w:r>
+        <w:rPr>
+          <w:rFonts w:ascii="Baskerville Old Face" w:hAnsi="Baskerville Old Face"/>
+          <w:sz w:val="28"/>
+          <w:szCs w:val="28"/>
+        </w:rPr>
+        <w:t xml:space="preserve"> the User </w:t>
+      </w:r>
+      <w:r>
+        <w:rPr>
+          <w:rFonts w:ascii="Baskerville Old Face" w:hAnsi="Baskerville Old Face"/>
+          <w:sz w:val="28"/>
+          <w:szCs w:val="28"/>
+        </w:rPr>
+        <w:t>Database,</w:t>
+      </w:r>
+      <w:r>
+        <w:rPr>
+          <w:rFonts w:ascii="Baskerville Old Face" w:hAnsi="Baskerville Old Face"/>
+          <w:sz w:val="28"/>
+          <w:szCs w:val="28"/>
+        </w:rPr>
+        <w:t xml:space="preserve"> and the Booking Database.</w:t>
       </w:r>
     </w:p>
     <w:p>
@@ -1694,9 +1734,9 @@
           <w:sz w:val="28"/>
           <w:szCs w:val="28"/>
         </w:rPr>
-        <w:pict w14:anchorId="4828A7B8">
-          <v:shape id="_x0000_i1027" type="#_x0000_t75" style="width:486pt;height:378pt">
-            <v:imagedata r:id="rId7" o:title=""/>
+        <w:pict w14:anchorId="22163453">
+          <v:shape id="_x0000_i1029" type="#_x0000_t75" style="width:525.8pt;height:402pt">
+            <v:imagedata r:id="rId7" o:title="UseCaseFinal2"/>
           </v:shape>
         </w:pict>
       </w:r>
@@ -1715,7 +1755,17 @@
           <w:sz w:val="28"/>
           <w:szCs w:val="28"/>
         </w:rPr>
-        <w:t>General Use Case 1.0 Typical operations of what a member and what a manager can do.</w:t>
+        <w:t>General Use Case</w:t>
+      </w:r>
+      <w:bookmarkStart w:id="0" w:name="_GoBack"/>
+      <w:bookmarkEnd w:id="0"/>
+      <w:r>
+        <w:rPr>
+          <w:rFonts w:ascii="Baskerville Old Face" w:hAnsi="Baskerville Old Face"/>
+          <w:sz w:val="28"/>
+          <w:szCs w:val="28"/>
+        </w:rPr>
+        <w:t xml:space="preserve"> Typical operations of what a member and what a manager can do.</w:t>
       </w:r>
     </w:p>
     <w:p>
@@ -1792,6 +1842,7 @@
           <w:sz w:val="28"/>
           <w:szCs w:val="28"/>
         </w:rPr>
+        <w:lastRenderedPageBreak/>
         <w:t>Managers would be able to view current booking trends within the facilities and change any existing reservations, delete and create new facilities as well as change the current rates.</w:t>
       </w:r>
     </w:p>
@@ -2793,7 +2844,16 @@
           <w:sz w:val="28"/>
           <w:szCs w:val="28"/>
         </w:rPr>
-        <w:t xml:space="preserve"> should be able to register through the software application. The </w:t>
+        <w:t xml:space="preserve"> should be able to register through the software </w:t>
+      </w:r>
+      <w:r>
+        <w:rPr>
+          <w:rFonts w:ascii="Baskerville Old Face" w:hAnsi="Baskerville Old Face"/>
+          <w:sz w:val="28"/>
+          <w:szCs w:val="28"/>
+        </w:rPr>
+        <w:lastRenderedPageBreak/>
+        <w:t xml:space="preserve">application. The </w:t>
       </w:r>
       <w:r>
         <w:rPr>
@@ -2868,7 +2928,6 @@
           <w:sz w:val="28"/>
           <w:szCs w:val="28"/>
         </w:rPr>
-        <w:lastRenderedPageBreak/>
         <w:t>3.1.1.4 Functional requirement 1.4</w:t>
       </w:r>
     </w:p>
@@ -3407,6 +3466,7 @@
           <w:sz w:val="28"/>
           <w:szCs w:val="28"/>
         </w:rPr>
+        <w:lastRenderedPageBreak/>
         <w:t>TITLE: Manage country club facilities</w:t>
       </w:r>
     </w:p>
@@ -3467,7 +3527,6 @@
           <w:sz w:val="28"/>
           <w:szCs w:val="28"/>
         </w:rPr>
-        <w:lastRenderedPageBreak/>
         <w:t xml:space="preserve">Scenario: Add a new </w:t>
       </w:r>
       <w:r>
@@ -3929,8 +3988,6 @@
         </w:rPr>
         <w:t xml:space="preserve">a </w:t>
       </w:r>
-      <w:bookmarkStart w:id="0" w:name="_GoBack"/>
-      <w:bookmarkEnd w:id="0"/>
       <w:r>
         <w:rPr>
           <w:rFonts w:ascii="Baskerville Old Face" w:hAnsi="Baskerville Old Face"/>
@@ -4119,7 +4176,16 @@
           <w:sz w:val="28"/>
           <w:szCs w:val="28"/>
         </w:rPr>
-        <w:t>DESC: Certain facilities may not be up for booking for members which are underage, example Casino or other user added venues. Therefore to book certain facilities, 1st level of security will be a question will be posed to ask for the DOB.2</w:t>
+        <w:t xml:space="preserve">DESC: Certain facilities may not be up for booking for members which are underage, example Casino or other user added venues. Therefore to book </w:t>
+      </w:r>
+      <w:r>
+        <w:rPr>
+          <w:rFonts w:ascii="Baskerville Old Face" w:hAnsi="Baskerville Old Face"/>
+          <w:sz w:val="28"/>
+          <w:szCs w:val="28"/>
+        </w:rPr>
+        <w:lastRenderedPageBreak/>
+        <w:t>certain facilities, 1st level of security will be a question will be posed to ask for the DOB.2</w:t>
       </w:r>
       <w:r>
         <w:rPr>

</xml_diff>